<commit_message>
Added Ch1 to Final Doc
</commit_message>
<xml_diff>
--- a/Final Doc/Hons_AddendumA_30285976.docx
+++ b/Final Doc/Hons_AddendumA_30285976.docx
@@ -558,25 +558,49 @@
         <w:rPr>
           <w:rFonts w:cs="Arial"/>
         </w:rPr>
-        <w:t>Education as it stands is still built on a system that is no longer needed in modern society. Ackoff and Greenberg (2008</w:t>
-      </w:r>
-      <w:r>
-        <w:rPr>
-          <w:rFonts w:cs="Arial"/>
-        </w:rPr>
-        <w:t>:1</w:t>
-      </w:r>
-      <w:r>
-        <w:rPr>
-          <w:rFonts w:cs="Arial"/>
-        </w:rPr>
-        <w:t xml:space="preserve">) explain that the current traditional methods of teaching are no longer as relevant as they once were as it is aimed to produce members of society that were likely to not question any fundamental aspects of how things operated. It is largely a system that focuses on teaching while disregarding learning as the last major stride in development in education was to industrialise it – having them operate efficiently like factories. </w:t>
-      </w:r>
-      <w:r>
-        <w:rPr>
-          <w:rFonts w:cs="Arial"/>
-        </w:rPr>
-        <w:t>Ackoff (1991:179) discusses that while learning is the advancement of one’s understanding and knowledge on a given topic or subject, this can happen in the complete absence of teaching, which is the explanation of a subject from one person to another. The opposite of this is also true, teaching may occur with no learning.</w:t>
+        <w:t>Education as it stands is still built on a system that is no longer needed in moder</w:t>
+      </w:r>
+      <w:r>
+        <w:rPr>
+          <w:rFonts w:cs="Arial"/>
+        </w:rPr>
+        <w:t xml:space="preserve">n society. Ackoff and Greenberg\cite{Ackoff2008} </w:t>
+      </w:r>
+      <w:r>
+        <w:rPr>
+          <w:rFonts w:cs="Arial"/>
+        </w:rPr>
+        <w:t xml:space="preserve">explain that the current traditional methods of teaching are no longer as relevant as they once were as it is aimed to produce members of society that were likely to not question any fundamental aspects of how things operated. It is largely a system that focuses on teaching while disregarding learning as the last major stride in development in education was to industrialise it – having them operate efficiently like factories. </w:t>
+      </w:r>
+      <w:r>
+        <w:rPr>
+          <w:rFonts w:cs="Arial"/>
+        </w:rPr>
+        <w:t>Ackoff</w:t>
+      </w:r>
+      <w:r>
+        <w:rPr>
+          <w:rFonts w:cs="Arial"/>
+        </w:rPr>
+        <w:t>\cite{A</w:t>
+      </w:r>
+      <w:r>
+        <w:rPr>
+          <w:rFonts w:cs="Arial"/>
+        </w:rPr>
+        <w:t>ckoff1991</w:t>
+      </w:r>
+      <w:r>
+        <w:rPr>
+          <w:rFonts w:cs="Arial"/>
+        </w:rPr>
+        <w:t xml:space="preserve">} </w:t>
+      </w:r>
+      <w:r>
+        <w:rPr>
+          <w:rFonts w:cs="Arial"/>
+        </w:rPr>
+        <w:t>discusses that while learning is the advancement of one’s understanding and knowledge on a given topic or subject, this can happen in the complete absence of teaching, which is the explanation of a subject from one person to another. The opposite of this is also true, teaching may occur with no learning.</w:t>
       </w:r>
     </w:p>
     <w:p>
@@ -628,13 +652,19 @@
         <w:rPr>
           <w:rFonts w:cs="Arial"/>
         </w:rPr>
-        <w:t xml:space="preserve">or risk providing only a means of teaching without individual students learning </w:t>
-      </w:r>
-      <w:r>
-        <w:rPr>
-          <w:rFonts w:cs="Arial"/>
-        </w:rPr>
-        <w:t>(Ackoff &amp; Greenberg, 2008:5)</w:t>
+        <w:t xml:space="preserve">or risk providing only a means of teaching without individual students </w:t>
+      </w:r>
+      <w:r>
+        <w:rPr>
+          <w:rFonts w:cs="Arial"/>
+        </w:rPr>
+        <w:t>learning</w:t>
+      </w:r>
+      <w:r>
+        <w:rPr>
+          <w:rFonts w:cs="Arial"/>
+        </w:rPr>
+        <w:t>\cite{Ackoff2008}</w:t>
       </w:r>
       <w:r>
         <w:rPr>
@@ -676,19 +706,25 @@
         <w:rPr>
           <w:rFonts w:cs="Arial"/>
         </w:rPr>
-        <w:t>content or methods of delivery that they will enjoy will cause them to be more motivated to learn and look further into that specific topic (Ackoff &amp; Greenberg, 2008</w:t>
-      </w:r>
-      <w:r>
-        <w:rPr>
-          <w:rFonts w:cs="Arial"/>
-        </w:rPr>
-        <w:t>:5</w:t>
-      </w:r>
-      <w:r>
-        <w:rPr>
-          <w:rFonts w:cs="Arial"/>
-        </w:rPr>
-        <w:t xml:space="preserve">). </w:t>
+        <w:t xml:space="preserve">content or methods of delivery that they will enjoy will cause them to be more motivated to learn and look further into that specific </w:t>
+      </w:r>
+      <w:r>
+        <w:rPr>
+          <w:rFonts w:cs="Arial"/>
+        </w:rPr>
+        <w:t>topic</w:t>
+      </w:r>
+      <w:r>
+        <w:rPr>
+          <w:rFonts w:cs="Arial"/>
+        </w:rPr>
+        <w:t>\cite{Ackoff2008}</w:t>
+      </w:r>
+      <w:r>
+        <w:rPr>
+          <w:rFonts w:cs="Arial"/>
+        </w:rPr>
+        <w:t xml:space="preserve">. </w:t>
       </w:r>
     </w:p>
     <w:p>
@@ -741,13 +777,55 @@
         <w:rPr>
           <w:rFonts w:cs="Arial"/>
         </w:rPr>
-        <w:t xml:space="preserve"> becoming more accessible, some institutions have adopted some forms of digital learning or assist traditional teaching with digital assistance. Deshpande and Huang (2011:399) state that the current generation of students is the first to grow up with </w:t>
-      </w:r>
-      <w:r>
-        <w:rPr>
-          <w:rFonts w:cs="Arial"/>
-        </w:rPr>
-        <w:t>abundant access to technology. They continue to state that, on average, these students spend almost double the time playing video games as they do reading (Deshpande &amp; Huang, 2011:399)</w:t>
+        <w:t xml:space="preserve"> becoming more accessible, some institutions have adopted some forms of digital learning or assist traditional teaching with digital assistance. Deshpande and Huang</w:t>
+      </w:r>
+      <w:r>
+        <w:rPr>
+          <w:rFonts w:cs="Arial"/>
+        </w:rPr>
+        <w:t>\cite{</w:t>
+      </w:r>
+      <w:r>
+        <w:rPr>
+          <w:rFonts w:cs="Arial"/>
+        </w:rPr>
+        <w:t>Deshpande2011</w:t>
+      </w:r>
+      <w:r>
+        <w:rPr>
+          <w:rFonts w:cs="Arial"/>
+        </w:rPr>
+        <w:t xml:space="preserve">} </w:t>
+      </w:r>
+      <w:r>
+        <w:rPr>
+          <w:rFonts w:cs="Arial"/>
+        </w:rPr>
+        <w:t xml:space="preserve">state that the current generation of students is the first to grow up with </w:t>
+      </w:r>
+      <w:r>
+        <w:rPr>
+          <w:rFonts w:cs="Arial"/>
+        </w:rPr>
+        <w:t xml:space="preserve">abundant access to technology. They continue to state that, on average, these students spend almost double the time playing video games as they do reading </w:t>
+      </w:r>
+      <w:r>
+        <w:rPr>
+          <w:rFonts w:cs="Arial"/>
+        </w:rPr>
+        <w:t>\cite{</w:t>
+      </w:r>
+      <w:r>
+        <w:rPr>
+          <w:rFonts w:cs="Arial"/>
+        </w:rPr>
+        <w:t>Deshpande2011</w:t>
+      </w:r>
+      <w:r>
+        <w:rPr>
+          <w:rFonts w:cs="Arial"/>
+        </w:rPr>
+        <w:t>}</w:t>
       </w:r>
       <w:r>
         <w:rPr>
@@ -781,19 +859,31 @@
         <w:rPr>
           <w:rFonts w:cs="Arial"/>
         </w:rPr>
-        <w:t>Virvou, Katsionis and Manos (2005</w:t>
-      </w:r>
-      <w:r>
-        <w:rPr>
-          <w:rFonts w:cs="Arial"/>
-        </w:rPr>
-        <w:t>:55</w:t>
-      </w:r>
-      <w:r>
-        <w:rPr>
-          <w:rFonts w:cs="Arial"/>
-        </w:rPr>
-        <w:t xml:space="preserve">) </w:t>
+        <w:t>Virvou, Katsionis and Manos</w:t>
+      </w:r>
+      <w:r>
+        <w:rPr>
+          <w:rFonts w:cs="Arial"/>
+        </w:rPr>
+        <w:t>\cite{</w:t>
+      </w:r>
+      <w:r>
+        <w:rPr>
+          <w:rFonts w:cs="Arial"/>
+        </w:rPr>
+        <w:t>Virvou2005</w:t>
+      </w:r>
+      <w:r>
+        <w:rPr>
+          <w:rFonts w:cs="Arial"/>
+        </w:rPr>
+        <w:t>}</w:t>
+      </w:r>
+      <w:r>
+        <w:rPr>
+          <w:rFonts w:cs="Arial"/>
+        </w:rPr>
+        <w:t xml:space="preserve"> </w:t>
       </w:r>
       <w:r>
         <w:rPr>
@@ -1028,7 +1118,25 @@
         <w:rPr>
           <w:rFonts w:cs="Arial"/>
         </w:rPr>
-        <w:t>Annetta (2008:229), the movement for the inclusion of digital games to be used in teaching and training environments first started in 2003, two years after the field of ludology, the study of games, began to gain traction in academic literature. This initiative is what started the concept of a serious game as one that can be used in an academic sense to relay information</w:t>
+        <w:t>Annetta\cite{</w:t>
+      </w:r>
+      <w:r>
+        <w:rPr>
+          <w:rFonts w:cs="Arial"/>
+        </w:rPr>
+        <w:t>Annetta2008</w:t>
+      </w:r>
+      <w:r>
+        <w:rPr>
+          <w:rFonts w:cs="Arial"/>
+        </w:rPr>
+        <w:t>}</w:t>
+      </w:r>
+      <w:r>
+        <w:rPr>
+          <w:rFonts w:cs="Arial"/>
+        </w:rPr>
+        <w:t>, the movement for the inclusion of digital games to be used in teaching and training environments first started in 2003, two years after the field of ludology, the study of games, began to gain traction in academic literature. This initiative is what started the concept of a serious game as one that can be used in an academic sense to relay information</w:t>
       </w:r>
       <w:r>
         <w:rPr>
@@ -1062,7 +1170,6 @@
         <w:rPr>
           <w:rFonts w:cs="Arial"/>
         </w:rPr>
-        <w:lastRenderedPageBreak/>
         <w:t>\\\\</w:t>
       </w:r>
     </w:p>
@@ -1084,14 +1191,77 @@
           <w:rFonts w:cs="Arial"/>
           <w:szCs w:val="22"/>
         </w:rPr>
-        <w:t>Frasca (2002:135) cites that simulations, such as the ones discussed above, can fall into one of two categories, namely; Paidea (play) and Ludus (game).</w:t>
+        <w:t>Frasca</w:t>
       </w:r>
       <w:r>
         <w:rPr>
           <w:rFonts w:cs="Arial"/>
           <w:szCs w:val="22"/>
         </w:rPr>
-        <w:t xml:space="preserve"> “Play” refers to the simulations that lack any defined set of rules and conditions to meet a fixed goal while “Game” refers to a simulation that has these conditions and a user can directly, according to the predetermined rules, move towards a fixed goal (Frasca, 2002:136).</w:t>
+        <w:t>\cite{</w:t>
+      </w:r>
+      <w:r>
+        <w:rPr>
+          <w:rFonts w:cs="Arial"/>
+          <w:szCs w:val="22"/>
+        </w:rPr>
+        <w:t>Frasca2002</w:t>
+      </w:r>
+      <w:r>
+        <w:rPr>
+          <w:rFonts w:cs="Arial"/>
+          <w:szCs w:val="22"/>
+        </w:rPr>
+        <w:t>}</w:t>
+      </w:r>
+      <w:r>
+        <w:rPr>
+          <w:rFonts w:cs="Arial"/>
+          <w:szCs w:val="22"/>
+        </w:rPr>
+        <w:t xml:space="preserve"> cites that simulations, such as the ones discussed above, can fall into one of two categories, namely; Paidea (play) and Ludus (game).</w:t>
+      </w:r>
+      <w:r>
+        <w:rPr>
+          <w:rFonts w:cs="Arial"/>
+          <w:szCs w:val="22"/>
+        </w:rPr>
+        <w:t xml:space="preserve"> “Play” refers to the simulations that lack any defined set of rules and conditions to meet a fixed goal while “Game” refers to a simulation that has these conditions and a user can directly, according to the predetermined r</w:t>
+      </w:r>
+      <w:r>
+        <w:rPr>
+          <w:rFonts w:cs="Arial"/>
+          <w:szCs w:val="22"/>
+        </w:rPr>
+        <w:t>ules, move towards a fixed goal\</w:t>
+      </w:r>
+      <w:r>
+        <w:rPr>
+          <w:rFonts w:cs="Arial"/>
+          <w:szCs w:val="22"/>
+        </w:rPr>
+        <w:t>cite{</w:t>
+      </w:r>
+      <w:r>
+        <w:rPr>
+          <w:rFonts w:cs="Arial"/>
+          <w:szCs w:val="22"/>
+        </w:rPr>
+        <w:t>Frasca2002</w:t>
+      </w:r>
+      <w:r>
+        <w:rPr>
+          <w:rFonts w:cs="Arial"/>
+          <w:szCs w:val="22"/>
+        </w:rPr>
+        <w:t>}</w:t>
+      </w:r>
+      <w:r>
+        <w:rPr>
+          <w:rFonts w:cs="Arial"/>
+          <w:szCs w:val="22"/>
+        </w:rPr>
+        <w:t>.</w:t>
       </w:r>
     </w:p>
     <w:p>
@@ -1174,7 +1344,31 @@
         <w:rPr>
           <w:rFonts w:cs="Arial"/>
         </w:rPr>
-        <w:t>Annetta (2008:230) discuss</w:t>
+        <w:t>Annetta</w:t>
+      </w:r>
+      <w:r>
+        <w:rPr>
+          <w:rFonts w:cs="Arial"/>
+        </w:rPr>
+        <w:t>\cite{</w:t>
+      </w:r>
+      <w:r>
+        <w:rPr>
+          <w:rFonts w:cs="Arial"/>
+        </w:rPr>
+        <w:t>Annetta2008</w:t>
+      </w:r>
+      <w:r>
+        <w:rPr>
+          <w:rFonts w:cs="Arial"/>
+        </w:rPr>
+        <w:t>}</w:t>
+      </w:r>
+      <w:r>
+        <w:rPr>
+          <w:rFonts w:cs="Arial"/>
+        </w:rPr>
+        <w:t xml:space="preserve"> discuss</w:t>
       </w:r>
       <w:r>
         <w:rPr>
@@ -1227,38 +1421,36 @@
       <w:r>
         <w:rPr>
           <w:rFonts w:cs="Arial"/>
+        </w:rPr>
+        <w:t>\cite{</w:t>
+      </w:r>
+      <w:r>
+        <w:rPr>
+          <w:rFonts w:cs="Arial"/>
+        </w:rPr>
+        <w:t>Annetta2008</w:t>
+      </w:r>
+      <w:r>
+        <w:rPr>
+          <w:rFonts w:cs="Arial"/>
+        </w:rPr>
+        <w:t>}</w:t>
+      </w:r>
+      <w:r>
+        <w:rPr>
+          <w:rFonts w:cs="Arial"/>
           <w:noProof/>
         </w:rPr>
-        <w:t>(Annetta, 2008</w:t>
-      </w:r>
-      <w:r>
+        <w:t>.</w:t>
+      </w:r>
+    </w:p>
+    <w:p>
+      <w:pPr>
+        <w:spacing w:after="0"/>
         <w:rPr>
           <w:rFonts w:cs="Arial"/>
           <w:noProof/>
         </w:rPr>
-        <w:t>:229</w:t>
-      </w:r>
-      <w:r>
-        <w:rPr>
-          <w:rFonts w:cs="Arial"/>
-          <w:noProof/>
-        </w:rPr>
-        <w:t>)</w:t>
-      </w:r>
-      <w:r>
-        <w:rPr>
-          <w:rFonts w:cs="Arial"/>
-          <w:noProof/>
-        </w:rPr>
-        <w:t>.</w:t>
-      </w:r>
-    </w:p>
-    <w:p>
-      <w:pPr>
-        <w:spacing w:after="0"/>
-        <w:rPr>
-          <w:rFonts w:cs="Arial"/>
-        </w:rPr>
       </w:pPr>
       <w:r>
         <w:rPr>
@@ -1278,7 +1470,37 @@
         <w:rPr>
           <w:rFonts w:cs="Arial"/>
         </w:rPr>
-        <w:t>Deshpande and Huang (2011:399) describe the use of games as a means of simulation for specific sections of work in physics and engineering courses as an addition to traditional teaching as it provides a relatively simple way to demonstrate certain phenomena. As such these authors</w:t>
+        <w:t>Deshpande and Huang</w:t>
+      </w:r>
+      <w:r>
+        <w:rPr>
+          <w:rFonts w:cs="Arial"/>
+        </w:rPr>
+        <w:t>\cite{</w:t>
+      </w:r>
+      <w:r>
+        <w:rPr>
+          <w:rFonts w:cs="Arial"/>
+        </w:rPr>
+        <w:t>Deshpande2011</w:t>
+      </w:r>
+      <w:r>
+        <w:rPr>
+          <w:rFonts w:cs="Arial"/>
+        </w:rPr>
+        <w:t>}</w:t>
+      </w:r>
+      <w:r>
+        <w:rPr>
+          <w:rFonts w:cs="Arial"/>
+        </w:rPr>
+        <w:t xml:space="preserve"> </w:t>
+      </w:r>
+      <w:r>
+        <w:rPr>
+          <w:rFonts w:cs="Arial"/>
+        </w:rPr>
+        <w:t>describe the use of games as a means of simulation for specific sections of work in physics and engineering courses as an addition to traditional teaching as it provides a relatively simple way to demonstrate certain phenomena. As such these authors</w:t>
       </w:r>
       <w:r>
         <w:rPr>
@@ -1336,25 +1558,37 @@
         <w:rPr>
           <w:rFonts w:cs="Arial"/>
         </w:rPr>
-        <w:t>Virvou, Katsionis and Manos (2005</w:t>
-      </w:r>
-      <w:r>
-        <w:rPr>
-          <w:rFonts w:cs="Arial"/>
-        </w:rPr>
-        <w:t>:54</w:t>
-      </w:r>
-      <w:r>
-        <w:rPr>
-          <w:rFonts w:cs="Arial"/>
-        </w:rPr>
-        <w:t>)</w:t>
-      </w:r>
-      <w:r>
-        <w:rPr>
-          <w:rFonts w:cs="Arial"/>
-        </w:rPr>
-        <w:t xml:space="preserve"> mention that the endeavour to create serious games has yet to reach schools due to certain criticisms about games in general that hinders this.</w:t>
+        <w:t>Virvou, Katsionis and Manos</w:t>
+      </w:r>
+      <w:r>
+        <w:rPr>
+          <w:rFonts w:cs="Arial"/>
+        </w:rPr>
+        <w:t>\cite{</w:t>
+      </w:r>
+      <w:r>
+        <w:rPr>
+          <w:rFonts w:cs="Arial"/>
+        </w:rPr>
+        <w:t>Virvou2005</w:t>
+      </w:r>
+      <w:r>
+        <w:rPr>
+          <w:rFonts w:cs="Arial"/>
+        </w:rPr>
+        <w:t>}</w:t>
+      </w:r>
+      <w:r>
+        <w:rPr>
+          <w:rFonts w:cs="Arial"/>
+        </w:rPr>
+        <w:t xml:space="preserve"> </w:t>
+      </w:r>
+      <w:r>
+        <w:rPr>
+          <w:rFonts w:cs="Arial"/>
+        </w:rPr>
+        <w:t>mention that the endeavour to create serious games has yet to reach schools due to certain criticisms about games in general that hinders this.</w:t>
       </w:r>
     </w:p>
     <w:p>
@@ -1382,6 +1616,7 @@
         <w:rPr>
           <w:rFonts w:cs="Arial"/>
         </w:rPr>
+        <w:lastRenderedPageBreak/>
         <w:t>T</w:t>
       </w:r>
       <w:r>
@@ -1461,7 +1696,6 @@
           <w:noProof/>
           <w:lang w:eastAsia="en-ZA"/>
         </w:rPr>
-        <w:lastRenderedPageBreak/>
         <w:drawing>
           <wp:inline distT="0" distB="0" distL="0" distR="0" wp14:anchorId="555ADAAF" wp14:editId="19845141">
             <wp:extent cx="4645847" cy="2661313"/>
@@ -1792,6 +2026,7 @@
         <w:rPr>
           <w:rFonts w:cs="Arial"/>
         </w:rPr>
+        <w:lastRenderedPageBreak/>
         <w:t xml:space="preserve">To effectively reach the aforementioned aim, </w:t>
       </w:r>
       <w:r>
@@ -1821,10 +2056,20 @@
     </w:p>
     <w:p>
       <w:pPr>
-        <w:numPr>
-          <w:ilvl w:val="0"/>
-          <w:numId w:val="21"/>
-        </w:numPr>
+        <w:spacing w:after="0"/>
+        <w:rPr>
+          <w:rFonts w:cs="Arial"/>
+        </w:rPr>
+      </w:pPr>
+      <w:r>
+        <w:rPr>
+          <w:rFonts w:cs="Arial"/>
+        </w:rPr>
+        <w:t>\begin{enumerate}</w:t>
+      </w:r>
+    </w:p>
+    <w:p>
+      <w:pPr>
         <w:spacing w:after="0"/>
         <w:contextualSpacing/>
         <w:rPr>
@@ -1835,6 +2080,12 @@
         <w:rPr>
           <w:rFonts w:cs="Arial"/>
         </w:rPr>
+        <w:t xml:space="preserve">\item </w:t>
+      </w:r>
+      <w:r>
+        <w:rPr>
+          <w:rFonts w:cs="Arial"/>
+        </w:rPr>
         <w:t xml:space="preserve">A literature study will need to be performed </w:t>
       </w:r>
       <w:r>
@@ -1852,10 +2103,6 @@
     </w:p>
     <w:p>
       <w:pPr>
-        <w:numPr>
-          <w:ilvl w:val="1"/>
-          <w:numId w:val="21"/>
-        </w:numPr>
         <w:spacing w:after="0"/>
         <w:contextualSpacing/>
         <w:rPr>
@@ -1866,6 +2113,27 @@
         <w:rPr>
           <w:rFonts w:cs="Arial"/>
         </w:rPr>
+        <w:t>\begin{enumerate}</w:t>
+      </w:r>
+    </w:p>
+    <w:p>
+      <w:pPr>
+        <w:spacing w:after="0"/>
+        <w:contextualSpacing/>
+        <w:rPr>
+          <w:rFonts w:cs="Arial"/>
+        </w:rPr>
+      </w:pPr>
+      <w:r>
+        <w:rPr>
+          <w:rFonts w:cs="Arial"/>
+        </w:rPr>
+        <w:t xml:space="preserve">\item </w:t>
+      </w:r>
+      <w:r>
+        <w:rPr>
+          <w:rFonts w:cs="Arial"/>
+        </w:rPr>
         <w:t>Ludology, narratology and simulation</w:t>
       </w:r>
       <w:r>
@@ -1901,10 +2169,6 @@
     </w:p>
     <w:p>
       <w:pPr>
-        <w:numPr>
-          <w:ilvl w:val="1"/>
-          <w:numId w:val="21"/>
-        </w:numPr>
         <w:spacing w:after="0"/>
         <w:contextualSpacing/>
         <w:rPr>
@@ -1915,15 +2179,17 @@
         <w:rPr>
           <w:rFonts w:cs="Arial"/>
         </w:rPr>
+        <w:t xml:space="preserve">\item </w:t>
+      </w:r>
+      <w:r>
+        <w:rPr>
+          <w:rFonts w:cs="Arial"/>
+        </w:rPr>
         <w:t>Other implementations of serious games and the qualities they possess;</w:t>
       </w:r>
     </w:p>
     <w:p>
       <w:pPr>
-        <w:numPr>
-          <w:ilvl w:val="1"/>
-          <w:numId w:val="21"/>
-        </w:numPr>
         <w:spacing w:after="0"/>
         <w:contextualSpacing/>
         <w:rPr>
@@ -1934,7 +2200,12 @@
         <w:rPr>
           <w:rFonts w:cs="Arial"/>
         </w:rPr>
-        <w:lastRenderedPageBreak/>
+        <w:t xml:space="preserve">\item </w:t>
+      </w:r>
+      <w:r>
+        <w:rPr>
+          <w:rFonts w:cs="Arial"/>
+        </w:rPr>
         <w:t>T</w:t>
       </w:r>
       <w:r>
@@ -1982,10 +2253,6 @@
     </w:p>
     <w:p>
       <w:pPr>
-        <w:numPr>
-          <w:ilvl w:val="1"/>
-          <w:numId w:val="21"/>
-        </w:numPr>
         <w:spacing w:after="0"/>
         <w:contextualSpacing/>
         <w:rPr>
@@ -1996,6 +2263,12 @@
         <w:rPr>
           <w:rFonts w:cs="Arial"/>
         </w:rPr>
+        <w:t xml:space="preserve">\item </w:t>
+      </w:r>
+      <w:r>
+        <w:rPr>
+          <w:rFonts w:cs="Arial"/>
+        </w:rPr>
         <w:t>Previous attempts to</w:t>
       </w:r>
       <w:r>
@@ -2007,10 +2280,6 @@
     </w:p>
     <w:p>
       <w:pPr>
-        <w:numPr>
-          <w:ilvl w:val="0"/>
-          <w:numId w:val="21"/>
-        </w:numPr>
         <w:spacing w:after="0"/>
         <w:contextualSpacing/>
         <w:rPr>
@@ -2021,6 +2290,27 @@
         <w:rPr>
           <w:rFonts w:cs="Arial"/>
         </w:rPr>
+        <w:t>\end{enumerate}</w:t>
+      </w:r>
+    </w:p>
+    <w:p>
+      <w:pPr>
+        <w:spacing w:after="0"/>
+        <w:contextualSpacing/>
+        <w:rPr>
+          <w:rFonts w:cs="Arial"/>
+        </w:rPr>
+      </w:pPr>
+      <w:r>
+        <w:rPr>
+          <w:rFonts w:cs="Arial"/>
+        </w:rPr>
+        <w:t xml:space="preserve">\item </w:t>
+      </w:r>
+      <w:r>
+        <w:rPr>
+          <w:rFonts w:cs="Arial"/>
+        </w:rPr>
         <w:t>Collect examples of games that employ some form of teaching</w:t>
       </w:r>
       <w:r>
@@ -2032,10 +2322,6 @@
     </w:p>
     <w:p>
       <w:pPr>
-        <w:numPr>
-          <w:ilvl w:val="1"/>
-          <w:numId w:val="21"/>
-        </w:numPr>
         <w:spacing w:after="0"/>
         <w:contextualSpacing/>
         <w:rPr>
@@ -2046,43 +2332,80 @@
         <w:rPr>
           <w:rFonts w:cs="Arial"/>
         </w:rPr>
+        <w:t xml:space="preserve">\item </w:t>
+      </w:r>
+      <w:r>
+        <w:rPr>
+          <w:rFonts w:cs="Arial"/>
+        </w:rPr>
         <w:t>Where objective 1-ii focuses on examples already discussed in an academic sense, this objective will make use of more informal analysis</w:t>
       </w:r>
     </w:p>
     <w:p>
       <w:pPr>
         <w:spacing w:after="0"/>
-        <w:rPr>
-          <w:rFonts w:cs="Arial"/>
-        </w:rPr>
-      </w:pPr>
-    </w:p>
-    <w:p>
-      <w:pPr>
-        <w:spacing w:after="0"/>
-        <w:rPr>
-          <w:rFonts w:cs="Arial"/>
-        </w:rPr>
-      </w:pPr>
-      <w:r>
-        <w:rPr>
-          <w:rFonts w:cs="Arial"/>
-        </w:rPr>
-        <w:t>The next aim of this project is to develop an artefact that the above knowledge can be applied to which will require the following objectives:</w:t>
-      </w:r>
-    </w:p>
-    <w:p>
-      <w:pPr>
-        <w:pStyle w:val="ListParagraph"/>
-        <w:numPr>
-          <w:ilvl w:val="0"/>
-          <w:numId w:val="32"/>
-        </w:numPr>
-        <w:spacing w:after="0"/>
-        <w:rPr>
-          <w:rFonts w:cs="Arial"/>
-        </w:rPr>
-      </w:pPr>
+        <w:contextualSpacing/>
+        <w:rPr>
+          <w:rFonts w:cs="Arial"/>
+        </w:rPr>
+      </w:pPr>
+      <w:r>
+        <w:rPr>
+          <w:rFonts w:cs="Arial"/>
+        </w:rPr>
+        <w:t>\end{enumerate}</w:t>
+      </w:r>
+    </w:p>
+    <w:p>
+      <w:pPr>
+        <w:spacing w:after="0"/>
+        <w:contextualSpacing/>
+        <w:rPr>
+          <w:rFonts w:cs="Arial"/>
+        </w:rPr>
+      </w:pPr>
+    </w:p>
+    <w:p>
+      <w:pPr>
+        <w:spacing w:after="0"/>
+        <w:rPr>
+          <w:rFonts w:cs="Arial"/>
+        </w:rPr>
+      </w:pPr>
+      <w:r>
+        <w:rPr>
+          <w:rFonts w:cs="Arial"/>
+        </w:rPr>
+        <w:t>The next aim of this project is to develop an artefact which will require the following objectives:</w:t>
+      </w:r>
+    </w:p>
+    <w:p>
+      <w:pPr>
+        <w:spacing w:after="0"/>
+        <w:rPr>
+          <w:rFonts w:cs="Arial"/>
+        </w:rPr>
+      </w:pPr>
+      <w:r>
+        <w:rPr>
+          <w:rFonts w:cs="Arial"/>
+        </w:rPr>
+        <w:t>\begin{enumerate}</w:t>
+      </w:r>
+    </w:p>
+    <w:p>
+      <w:pPr>
+        <w:spacing w:after="0"/>
+        <w:rPr>
+          <w:rFonts w:cs="Arial"/>
+        </w:rPr>
+      </w:pPr>
+      <w:r>
+        <w:rPr>
+          <w:rFonts w:cs="Arial"/>
+        </w:rPr>
+        <w:t xml:space="preserve">\item </w:t>
+      </w:r>
       <w:r>
         <w:rPr>
           <w:rFonts w:cs="Arial"/>
@@ -2098,16 +2421,17 @@
     </w:p>
     <w:p>
       <w:pPr>
-        <w:pStyle w:val="ListParagraph"/>
-        <w:numPr>
-          <w:ilvl w:val="0"/>
-          <w:numId w:val="32"/>
-        </w:numPr>
-        <w:spacing w:after="0"/>
-        <w:rPr>
-          <w:rFonts w:cs="Arial"/>
-        </w:rPr>
-      </w:pPr>
+        <w:spacing w:after="0"/>
+        <w:rPr>
+          <w:rFonts w:cs="Arial"/>
+        </w:rPr>
+      </w:pPr>
+      <w:r>
+        <w:rPr>
+          <w:rFonts w:cs="Arial"/>
+        </w:rPr>
+        <w:t xml:space="preserve">\item </w:t>
+      </w:r>
       <w:r>
         <w:rPr>
           <w:rFonts w:cs="Arial"/>
@@ -2117,16 +2441,31 @@
     </w:p>
     <w:p>
       <w:pPr>
-        <w:pStyle w:val="ListParagraph"/>
-        <w:numPr>
-          <w:ilvl w:val="1"/>
-          <w:numId w:val="32"/>
-        </w:numPr>
-        <w:spacing w:after="0"/>
-        <w:rPr>
-          <w:rFonts w:cs="Arial"/>
-        </w:rPr>
-      </w:pPr>
+        <w:spacing w:after="0"/>
+        <w:rPr>
+          <w:rFonts w:cs="Arial"/>
+        </w:rPr>
+      </w:pPr>
+      <w:r>
+        <w:rPr>
+          <w:rFonts w:cs="Arial"/>
+        </w:rPr>
+        <w:t>\begin{enumerate}</w:t>
+      </w:r>
+    </w:p>
+    <w:p>
+      <w:pPr>
+        <w:spacing w:after="0"/>
+        <w:rPr>
+          <w:rFonts w:cs="Arial"/>
+        </w:rPr>
+      </w:pPr>
+      <w:r>
+        <w:rPr>
+          <w:rFonts w:cs="Arial"/>
+        </w:rPr>
+        <w:t xml:space="preserve">\item </w:t>
+      </w:r>
       <w:r>
         <w:rPr>
           <w:rFonts w:cs="Arial"/>
@@ -2142,16 +2481,43 @@
     </w:p>
     <w:p>
       <w:pPr>
-        <w:pStyle w:val="ListParagraph"/>
-        <w:numPr>
-          <w:ilvl w:val="0"/>
-          <w:numId w:val="32"/>
-        </w:numPr>
-        <w:spacing w:after="0"/>
-        <w:rPr>
-          <w:rFonts w:cs="Arial"/>
-        </w:rPr>
-      </w:pPr>
+        <w:spacing w:after="0"/>
+        <w:rPr>
+          <w:rFonts w:cs="Arial"/>
+        </w:rPr>
+      </w:pPr>
+      <w:r>
+        <w:rPr>
+          <w:rFonts w:cs="Arial"/>
+        </w:rPr>
+        <w:t>\</w:t>
+      </w:r>
+      <w:r>
+        <w:rPr>
+          <w:rFonts w:cs="Arial"/>
+        </w:rPr>
+        <w:t>end</w:t>
+      </w:r>
+      <w:r>
+        <w:rPr>
+          <w:rFonts w:cs="Arial"/>
+        </w:rPr>
+        <w:t>{enumerate}</w:t>
+      </w:r>
+    </w:p>
+    <w:p>
+      <w:pPr>
+        <w:spacing w:after="0"/>
+        <w:rPr>
+          <w:rFonts w:cs="Arial"/>
+        </w:rPr>
+      </w:pPr>
+      <w:r>
+        <w:rPr>
+          <w:rFonts w:cs="Arial"/>
+        </w:rPr>
+        <w:t xml:space="preserve">\item </w:t>
+      </w:r>
       <w:r>
         <w:rPr>
           <w:rFonts w:cs="Arial"/>
@@ -2175,6 +2541,20 @@
           <w:rFonts w:cs="Arial"/>
         </w:rPr>
         <w:t>.</w:t>
+      </w:r>
+    </w:p>
+    <w:p>
+      <w:pPr>
+        <w:spacing w:after="0"/>
+        <w:rPr>
+          <w:rFonts w:cs="Arial"/>
+        </w:rPr>
+      </w:pPr>
+      <w:r>
+        <w:rPr>
+          <w:rFonts w:cs="Arial"/>
+        </w:rPr>
+        <w:t>\end{enumerate}</w:t>
       </w:r>
     </w:p>
     <w:p>
@@ -2189,6 +2569,7 @@
       </w:pPr>
       <w:bookmarkStart w:id="43" w:name="_Toc69676233"/>
       <w:r>
+        <w:lastRenderedPageBreak/>
         <w:t>Procedures and Methods of Investigation</w:t>
       </w:r>
       <w:bookmarkEnd w:id="43"/>
@@ -2222,7 +2603,13 @@
         <w:t xml:space="preserve">The research aspect of this project will be conducted in accordance with the interpretivist paradigm. The main undertaking of this paradigm is to understand the world and its’ various aspects according to the subjective experiences </w:t>
       </w:r>
       <w:r>
-        <w:t xml:space="preserve">of people </w:t>
+        <w:t>of people\cite{</w:t>
+      </w:r>
+      <w:r>
+        <w:t>kivunja2017understanding</w:t>
+      </w:r>
+      <w:r>
+        <w:t xml:space="preserve">}. </w:t>
       </w:r>
       <w:r>
         <w:rPr>
@@ -2230,7 +2617,7 @@
           <w:szCs w:val="22"/>
           <w:lang w:val="af-ZA"/>
         </w:rPr>
-        <w:t>(Kivunja &amp; Kuyini, 2017:33). It is due to this reason that this project uses this paradigm as wh</w:t>
+        <w:t>It is due to this reason that this project uses this paradigm as wh</w:t>
       </w:r>
       <w:r>
         <w:rPr>
@@ -2246,21 +2633,19 @@
           <w:szCs w:val="22"/>
           <w:lang w:val="af-ZA"/>
         </w:rPr>
-        <w:t xml:space="preserve">ciently learn is subjective to each individual. Kivunja and Kuyini (2017:33) further mention that the interpretivist paradigm </w:t>
-      </w:r>
-      <w:r>
-        <w:rPr>
-          <w:rFonts w:cs="Arial"/>
-          <w:szCs w:val="22"/>
-        </w:rPr>
-        <w:t>m</w:t>
-      </w:r>
-      <w:r>
-        <w:rPr>
-          <w:rFonts w:cs="Arial"/>
-          <w:szCs w:val="22"/>
-        </w:rPr>
-        <w:t>akes</w:t>
+        <w:t xml:space="preserve">ciently learn is subjective to each individual. Kivunja and Kuyini </w:t>
+      </w:r>
+      <w:r>
+        <w:t>\cite{</w:t>
+      </w:r>
+      <w:r>
+        <w:t>kivunja2017understanding</w:t>
+      </w:r>
+      <w:r>
+        <w:t>}</w:t>
+      </w:r>
+      <w:r>
+        <w:t xml:space="preserve"> </w:t>
       </w:r>
       <w:r>
         <w:rPr>
@@ -2268,7 +2653,21 @@
           <w:szCs w:val="22"/>
           <w:lang w:val="af-ZA"/>
         </w:rPr>
-        <w:t xml:space="preserve"> use of subjective epistemology which allows the researcher to </w:t>
+        <w:t xml:space="preserve">further mention that the interpretivist paradigm </w:t>
+      </w:r>
+      <w:r>
+        <w:rPr>
+          <w:rFonts w:cs="Arial"/>
+          <w:szCs w:val="22"/>
+        </w:rPr>
+        <w:t>m</w:t>
+      </w:r>
+      <w:r>
+        <w:rPr>
+          <w:rFonts w:cs="Arial"/>
+          <w:szCs w:val="22"/>
+        </w:rPr>
+        <w:t>akes</w:t>
       </w:r>
       <w:r>
         <w:rPr>
@@ -2276,7 +2675,7 @@
           <w:szCs w:val="22"/>
           <w:lang w:val="af-ZA"/>
         </w:rPr>
-        <w:t>analyse the data, whic</w:t>
+        <w:t xml:space="preserve"> use of subjective epistemology which allows the researcher to </w:t>
       </w:r>
       <w:r>
         <w:rPr>
@@ -2284,7 +2683,7 @@
           <w:szCs w:val="22"/>
           <w:lang w:val="af-ZA"/>
         </w:rPr>
-        <w:t>h in this project is the princi</w:t>
+        <w:t>analyse the data, whic</w:t>
       </w:r>
       <w:r>
         <w:rPr>
@@ -2292,48 +2691,60 @@
           <w:szCs w:val="22"/>
           <w:lang w:val="af-ZA"/>
         </w:rPr>
-        <w:t xml:space="preserve">ples and qualities that allow for a game to be effective in a learning environment, through their individual cognitive processes. </w:t>
-      </w:r>
-    </w:p>
-    <w:p>
-      <w:pPr>
-        <w:spacing w:after="0"/>
-        <w:rPr>
-          <w:rFonts w:cs="Arial"/>
-          <w:szCs w:val="22"/>
-        </w:rPr>
-      </w:pPr>
-      <w:r>
-        <w:rPr>
-          <w:rFonts w:cs="Arial"/>
-          <w:szCs w:val="22"/>
-        </w:rPr>
-        <w:t>\\\\</w:t>
-      </w:r>
-    </w:p>
-    <w:p>
-      <w:pPr>
-        <w:spacing w:after="0"/>
-        <w:rPr>
-          <w:rFonts w:cs="Arial"/>
-          <w:szCs w:val="22"/>
-        </w:rPr>
-      </w:pPr>
+        <w:t>h in this project is the princi</w:t>
+      </w:r>
       <w:r>
         <w:rPr>
           <w:rFonts w:cs="Arial"/>
           <w:szCs w:val="22"/>
           <w:lang w:val="af-ZA"/>
         </w:rPr>
-        <w:t>Kivunja and Kuyini (2017:34) continue to list certain characteristics of research conducted under this paradigm typically possess. These include the understanding that the social world cannot be fully comprehended from one standpoint which is why this project makes use of various other studies in the compilation of the afor</w:t>
-      </w:r>
+        <w:t xml:space="preserve">ples and qualities that allow for a game to be effective in a learning environment, through their individual cognitive processes. </w:t>
+      </w:r>
+    </w:p>
+    <w:p>
+      <w:pPr>
+        <w:spacing w:after="0"/>
+        <w:rPr>
+          <w:rFonts w:cs="Arial"/>
+          <w:szCs w:val="22"/>
+        </w:rPr>
+      </w:pPr>
+      <w:r>
+        <w:rPr>
+          <w:rFonts w:cs="Arial"/>
+          <w:szCs w:val="22"/>
+        </w:rPr>
+        <w:t>\\\\</w:t>
+      </w:r>
+    </w:p>
+    <w:p>
+      <w:pPr>
+        <w:spacing w:after="0"/>
+        <w:rPr>
+          <w:rFonts w:cs="Arial"/>
+          <w:szCs w:val="22"/>
+        </w:rPr>
+      </w:pPr>
       <w:r>
         <w:rPr>
           <w:rFonts w:cs="Arial"/>
           <w:szCs w:val="22"/>
           <w:lang w:val="af-ZA"/>
         </w:rPr>
-        <w:t>e</w:t>
+        <w:t xml:space="preserve">Kivunja and Kuyini </w:t>
+      </w:r>
+      <w:r>
+        <w:t>\cite{</w:t>
+      </w:r>
+      <w:r>
+        <w:t>kivunja2017understanding</w:t>
+      </w:r>
+      <w:r>
+        <w:t>}</w:t>
+      </w:r>
+      <w:r>
+        <w:t xml:space="preserve"> </w:t>
       </w:r>
       <w:r>
         <w:rPr>
@@ -2341,7 +2752,7 @@
           <w:szCs w:val="22"/>
           <w:lang w:val="af-ZA"/>
         </w:rPr>
-        <w:t xml:space="preserve">mentioned principles and qualities. Another is </w:t>
+        <w:t>continue to list certain characteristics of research conducted under this paradigm typically possess. These include the understanding that the social world cannot be fully comprehended from one standpoint which is why this project makes use of various other studies in the compilation of the afor</w:t>
       </w:r>
       <w:r>
         <w:rPr>
@@ -2349,7 +2760,7 @@
           <w:szCs w:val="22"/>
           <w:lang w:val="af-ZA"/>
         </w:rPr>
-        <w:t>that knowl</w:t>
+        <w:t>e</w:t>
       </w:r>
       <w:r>
         <w:rPr>
@@ -2357,7 +2768,7 @@
           <w:szCs w:val="22"/>
           <w:lang w:val="af-ZA"/>
         </w:rPr>
-        <w:t>e</w:t>
+        <w:t xml:space="preserve">mentioned principles and qualities. Another is </w:t>
       </w:r>
       <w:r>
         <w:rPr>
@@ -2365,6 +2776,22 @@
           <w:szCs w:val="22"/>
           <w:lang w:val="af-ZA"/>
         </w:rPr>
+        <w:t>that knowl</w:t>
+      </w:r>
+      <w:r>
+        <w:rPr>
+          <w:rFonts w:cs="Arial"/>
+          <w:szCs w:val="22"/>
+          <w:lang w:val="af-ZA"/>
+        </w:rPr>
+        <w:t>e</w:t>
+      </w:r>
+      <w:r>
+        <w:rPr>
+          <w:rFonts w:cs="Arial"/>
+          <w:szCs w:val="22"/>
+          <w:lang w:val="af-ZA"/>
+        </w:rPr>
         <w:t>dege and its’ understanding is developed through the findings of the study itself.</w:t>
       </w:r>
     </w:p>
@@ -2372,6 +2799,9 @@
       <w:pPr>
         <w:spacing w:after="0"/>
       </w:pPr>
+      <w:r>
+        <w:t>\\\\</w:t>
+      </w:r>
     </w:p>
     <w:p>
       <w:pPr>
@@ -2384,46 +2814,30 @@
         </w:rPr>
       </w:pPr>
       <w:r>
-        <w:lastRenderedPageBreak/>
         <w:t xml:space="preserve">Design science is a methodology composed of using analytical techniques and can be used according to many paradigms to perform research in the information systems field </w:t>
       </w:r>
       <w:r>
-        <w:t>(Vaishnavi &amp; Kuechler, 2004</w:t>
-      </w:r>
-      <w:r>
-        <w:t>:1</w:t>
-      </w:r>
-      <w:r>
-        <w:t>)</w:t>
+        <w:t>\cite{</w:t>
+      </w:r>
+      <w:r>
+        <w:t>vaishnavi2004design</w:t>
+      </w:r>
+      <w:r>
+        <w:t>}</w:t>
       </w:r>
       <w:r>
         <w:t xml:space="preserve">. This means of research centres on the development of artefacts to better understand certain aspects through the creation of new knowledge and that assessment of an artefacts performance </w:t>
       </w:r>
       <w:r>
-        <w:rPr>
-          <w:rFonts w:cs="Arial"/>
-          <w:noProof/>
-        </w:rPr>
-        <w:t>(Vaishnavi &amp; Kuechler, 2004</w:t>
-      </w:r>
-      <w:r>
-        <w:rPr>
-          <w:rFonts w:cs="Arial"/>
-          <w:noProof/>
-        </w:rPr>
-        <w:t>:4</w:t>
-      </w:r>
-      <w:r>
-        <w:rPr>
-          <w:rFonts w:cs="Arial"/>
-          <w:noProof/>
-        </w:rPr>
-        <w:t>)</w:t>
-      </w:r>
-      <w:r>
-        <w:rPr>
-          <w:rFonts w:cs="Arial"/>
-        </w:rPr>
+        <w:t>\cite{</w:t>
+      </w:r>
+      <w:r>
+        <w:t>vaishnavi2004design</w:t>
+      </w:r>
+      <w:r>
+        <w:t>}</w:t>
+      </w:r>
+      <w:r>
         <w:t xml:space="preserve">. </w:t>
       </w:r>
       <w:r>
@@ -2495,14 +2909,23 @@
           <w:rFonts w:cs="Arial"/>
           <w:noProof/>
         </w:rPr>
-        <w:t>Vaishnavi and Kuechler’s (</w:t>
+        <w:t xml:space="preserve">Vaishnavi and Kuechler’s </w:t>
+      </w:r>
+      <w:r>
+        <w:t>\cite{</w:t>
+      </w:r>
+      <w:r>
+        <w:t>vaishnavi2004design</w:t>
+      </w:r>
+      <w:r>
+        <w:t>}</w:t>
       </w:r>
       <w:r>
         <w:rPr>
           <w:rFonts w:cs="Arial"/>
           <w:noProof/>
         </w:rPr>
-        <w:t>2004:11) work</w:t>
+        <w:t xml:space="preserve"> work</w:t>
       </w:r>
       <w:r>
         <w:rPr>
@@ -2550,6 +2973,7 @@
           <w:noProof/>
           <w:lang w:eastAsia="en-ZA"/>
         </w:rPr>
+        <w:lastRenderedPageBreak/>
         <w:drawing>
           <wp:inline distT="0" distB="0" distL="0" distR="0" wp14:anchorId="08312814" wp14:editId="60DB2E00">
             <wp:extent cx="5438230" cy="3815255"/>
@@ -2674,14 +3098,22 @@
       </w:pPr>
       <w:bookmarkStart w:id="46" w:name="_Toc69676237"/>
       <w:r>
-        <w:lastRenderedPageBreak/>
         <w:t>Collection of Data</w:t>
       </w:r>
       <w:bookmarkEnd w:id="46"/>
     </w:p>
     <w:p>
       <w:r>
-        <w:t>This project will collect data in the form of literary studies and real-world examples of serious and educational games. The main channel of processing this data will be in the form of a literature review and consequential implementation of the findings towards an artefact, that being a digital game.</w:t>
+        <w:t xml:space="preserve">This project will collect data in the form of literary studies and real-world examples of serious and educational games. The main channel of processing this data will be in the form of a literature review and consequential implementation of the findings </w:t>
+      </w:r>
+      <w:r>
+        <w:t>in</w:t>
+      </w:r>
+      <w:r>
+        <w:t xml:space="preserve"> an </w:t>
+      </w:r>
+      <w:r>
+        <w:t>article.</w:t>
       </w:r>
     </w:p>
     <w:p>
@@ -2691,6 +3123,7 @@
       </w:pPr>
       <w:bookmarkStart w:id="47" w:name="_Toc69676238"/>
       <w:r>
+        <w:lastRenderedPageBreak/>
         <w:t>Development of Artefact</w:t>
       </w:r>
       <w:bookmarkEnd w:id="47"/>
@@ -2700,19 +3133,73 @@
         <w:spacing w:after="0"/>
       </w:pPr>
       <w:r>
-        <w:t xml:space="preserve">The artefact that will be developed as a part of this project will be a video game that will be developed as a group effort. This game will incorporate the findings of three different projects in total, the specifics of which will be discussed below in 1.4.4, as well as being a standalone video game. </w:t>
+        <w:t xml:space="preserve">The artefact that will be developed as a part of this project will be a </w:t>
+      </w:r>
+      <w:r>
+        <w:t>computer video</w:t>
+      </w:r>
+      <w:r>
+        <w:t xml:space="preserve"> game that will be developed as a group effort. This game will </w:t>
+      </w:r>
+      <w:r>
+        <w:t>be</w:t>
+      </w:r>
+      <w:r>
+        <w:t xml:space="preserve"> a standalone </w:t>
+      </w:r>
+      <w:r>
+        <w:t>artefact with no major links to each group members research – it may, however, be influenced by them</w:t>
+      </w:r>
+      <w:r>
+        <w:t xml:space="preserve">. </w:t>
       </w:r>
       <w:r>
         <w:t xml:space="preserve">Due to the expansive nature of game design, the Agile software development life cycle will be used. Following this cycle of development allows for the artefact </w:t>
       </w:r>
       <w:r>
-        <w:t xml:space="preserve">to be developed in smaller increments through the use of iterative cycles and regular meetings about the design and features of the artefact </w:t>
-      </w:r>
-      <w:r>
-        <w:rPr>
-          <w:rFonts w:cs="Arial"/>
-        </w:rPr>
-        <w:t xml:space="preserve">(Highsmith &amp; Cockburn, 2001:121). According to Highsmith and Cockburn (2001:120), Agile also allows for “dynamic prioritisation” which allows for </w:t>
+        <w:t>to be developed in smaller increments through the use of iterative cycles and regular meetings about the design and features of the artefact</w:t>
+      </w:r>
+      <w:r>
+        <w:t>\</w:t>
+      </w:r>
+      <w:r>
+        <w:t>cite{</w:t>
+      </w:r>
+      <w:r>
+        <w:t>highsmith2001agile</w:t>
+      </w:r>
+      <w:r>
+        <w:t>}</w:t>
+      </w:r>
+      <w:r>
+        <w:rPr>
+          <w:rFonts w:cs="Arial"/>
+        </w:rPr>
+        <w:t>. Acco</w:t>
+      </w:r>
+      <w:r>
+        <w:rPr>
+          <w:rFonts w:cs="Arial"/>
+        </w:rPr>
+        <w:t>rding to Highsmith and Cockburn</w:t>
+      </w:r>
+      <w:r>
+        <w:t>\cite{</w:t>
+      </w:r>
+      <w:r>
+        <w:t>highsmith2001agile</w:t>
+      </w:r>
+      <w:r>
+        <w:t>}</w:t>
+      </w:r>
+      <w:r>
+        <w:t xml:space="preserve">, </w:t>
+      </w:r>
+      <w:r>
+        <w:rPr>
+          <w:rFonts w:cs="Arial"/>
+        </w:rPr>
+        <w:t xml:space="preserve">Agile also allows for “dynamic prioritisation” which allows for </w:t>
       </w:r>
       <w:r>
         <w:rPr>
@@ -2742,13 +3229,22 @@
         <w:rPr>
           <w:rFonts w:cs="Arial"/>
         </w:rPr>
-        <w:t xml:space="preserve">dealt with quickly </w:t>
-      </w:r>
-      <w:r>
-        <w:rPr>
-          <w:rFonts w:cs="Arial"/>
-        </w:rPr>
-        <w:t xml:space="preserve">(Highsmith &amp; Cockburn, 2001:120). Most importantly, the development of the artefact will be continuous from the start date and will make use </w:t>
+        <w:t>dealt with quickly</w:t>
+      </w:r>
+      <w:r>
+        <w:t>\cite{</w:t>
+      </w:r>
+      <w:r>
+        <w:t>highsmith2001agile</w:t>
+      </w:r>
+      <w:r>
+        <w:t>}</w:t>
+      </w:r>
+      <w:r>
+        <w:rPr>
+          <w:rFonts w:cs="Arial"/>
+        </w:rPr>
+        <w:t xml:space="preserve">. Most importantly, the development of the artefact will be continuous from the start date and will make use </w:t>
       </w:r>
       <w:r>
         <w:rPr>
@@ -2787,10 +3283,10 @@
         <w:t>Th</w:t>
       </w:r>
       <w:r>
-        <w:t>is</w:t>
-      </w:r>
-      <w:r>
-        <w:t xml:space="preserve"> project is being </w:t>
+        <w:t xml:space="preserve">e development of an artefact as part of this project </w:t>
+      </w:r>
+      <w:r>
+        <w:t xml:space="preserve">is being </w:t>
       </w:r>
       <w:r>
         <w:t>conducted</w:t>
@@ -2805,7 +3301,10 @@
         <w:t xml:space="preserve"> two other </w:t>
       </w:r>
       <w:r>
-        <w:t xml:space="preserve">projects, one focusing on </w:t>
+        <w:t>students</w:t>
+      </w:r>
+      <w:r>
+        <w:t xml:space="preserve">, one focusing on </w:t>
       </w:r>
       <w:r>
         <w:t xml:space="preserve">the </w:t>
@@ -2819,13 +3318,19 @@
     </w:p>
     <w:p>
       <w:pPr>
-        <w:pStyle w:val="ListParagraph"/>
-        <w:numPr>
-          <w:ilvl w:val="0"/>
-          <w:numId w:val="41"/>
-        </w:numPr>
-        <w:spacing w:after="0"/>
-      </w:pPr>
+        <w:spacing w:after="0"/>
+      </w:pPr>
+      <w:r>
+        <w:t>\begin{itemize}</w:t>
+      </w:r>
+    </w:p>
+    <w:p>
+      <w:pPr>
+        <w:spacing w:after="0"/>
+      </w:pPr>
+      <w:r>
+        <w:t xml:space="preserve">\item </w:t>
+      </w:r>
       <w:r>
         <w:t>GC Wehmeyer (</w:t>
       </w:r>
@@ -2838,13 +3343,11 @@
     </w:p>
     <w:p>
       <w:pPr>
-        <w:pStyle w:val="ListParagraph"/>
-        <w:numPr>
-          <w:ilvl w:val="0"/>
-          <w:numId w:val="41"/>
-        </w:numPr>
-        <w:spacing w:after="0"/>
-      </w:pPr>
+        <w:spacing w:after="0"/>
+      </w:pPr>
+      <w:r>
+        <w:t xml:space="preserve">\iem </w:t>
+      </w:r>
       <w:r>
         <w:t>Rickus Trollip (</w:t>
       </w:r>
@@ -2859,6 +3362,9 @@
       <w:pPr>
         <w:spacing w:after="0"/>
       </w:pPr>
+      <w:r>
+        <w:t>\end{itemize}</w:t>
+      </w:r>
     </w:p>
     <w:p>
       <w:pPr>
@@ -2871,7 +3377,13 @@
         <w:t>a</w:t>
       </w:r>
       <w:r>
-        <w:t>ny other questionnaires or models.</w:t>
+        <w:t>ny other questionnaires or models</w:t>
+      </w:r>
+      <w:r>
+        <w:t xml:space="preserve"> independently</w:t>
+      </w:r>
+      <w:r>
+        <w:t>.</w:t>
       </w:r>
       <w:r>
         <w:t xml:space="preserve"> </w:t>
@@ -2883,7 +3395,19 @@
         <w:t xml:space="preserve"> development of the artefact</w:t>
       </w:r>
       <w:r>
-        <w:t xml:space="preserve"> will be done as a group effort and as such the level that will be developed for this project will be impacted by the findings of these other projects.</w:t>
+        <w:t xml:space="preserve"> will be done as a group effort and as such the </w:t>
+      </w:r>
+      <w:r>
+        <w:t>computer game</w:t>
+      </w:r>
+      <w:r>
+        <w:t xml:space="preserve"> that will be developed for this project </w:t>
+      </w:r>
+      <w:r>
+        <w:t>may</w:t>
+      </w:r>
+      <w:r>
+        <w:t xml:space="preserve"> be impacted by the findings of these other projects.</w:t>
       </w:r>
     </w:p>
     <w:p>
@@ -2898,7 +3422,6 @@
       </w:pPr>
       <w:bookmarkStart w:id="49" w:name="_Toc69676240"/>
       <w:r>
-        <w:lastRenderedPageBreak/>
         <w:t>Approach to Project Management and Project Pla</w:t>
       </w:r>
       <w:r>
@@ -2938,281 +3461,336 @@
         <w:t xml:space="preserve"> of February 2021</w:t>
       </w:r>
       <w:r>
-        <w:t xml:space="preserve"> and will be fully completed by the 1</w:t>
+        <w:t xml:space="preserve"> and </w:t>
+      </w:r>
+      <w:r>
+        <w:t>will be fully completed by the 8</w:t>
       </w:r>
       <w:r>
         <w:rPr>
           <w:vertAlign w:val="superscript"/>
         </w:rPr>
+        <w:t>th</w:t>
+      </w:r>
+      <w:r>
+        <w:t xml:space="preserve"> of November 2021. During this period the project has certain deadlines for particular deliverables that will need to be adhered to. </w:t>
+      </w:r>
+    </w:p>
+    <w:p>
+      <w:pPr>
+        <w:spacing w:after="0"/>
+        <w:contextualSpacing/>
+      </w:pPr>
+    </w:p>
+    <w:p>
+      <w:pPr>
+        <w:spacing w:after="0"/>
+        <w:contextualSpacing/>
+      </w:pPr>
+      <w:r>
+        <w:lastRenderedPageBreak/>
+        <w:t>\begin{enumerate}</w:t>
+      </w:r>
+    </w:p>
+    <w:p>
+      <w:pPr>
+        <w:spacing w:after="0"/>
+      </w:pPr>
+      <w:r>
+        <w:rPr>
+          <w:rFonts w:cs="Arial"/>
+        </w:rPr>
+        <w:t xml:space="preserve">\item </w:t>
+      </w:r>
+      <w:r>
+        <w:t>The first of these is the project planning and research proposal which must be completed and submitted by the 18</w:t>
+      </w:r>
+      <w:r>
+        <w:rPr>
+          <w:vertAlign w:val="superscript"/>
+        </w:rPr>
+        <w:t>th</w:t>
+      </w:r>
+      <w:r>
+        <w:t xml:space="preserve"> of April 2021.</w:t>
+      </w:r>
+      <w:r>
+        <w:t xml:space="preserve"> The research proposal will cover a substantiation of the pro</w:t>
+      </w:r>
+      <w:r>
+        <w:t>ject and its</w:t>
+      </w:r>
+      <w:r>
+        <w:t xml:space="preserve"> feasibility. The project planning includes a project description with the research question, the main aims and objectives of the project, a detailed explanation of the developmental process of the project, and a description of what will be used in the development of the project.</w:t>
+      </w:r>
+    </w:p>
+    <w:p>
+      <w:pPr>
+        <w:spacing w:after="0"/>
+      </w:pPr>
+    </w:p>
+    <w:p>
+      <w:pPr>
+        <w:spacing w:after="0"/>
+        <w:rPr>
+          <w:rFonts w:cs="Arial"/>
+        </w:rPr>
+      </w:pPr>
+      <w:r>
+        <w:rPr>
+          <w:rFonts w:cs="Arial"/>
+        </w:rPr>
+        <w:t xml:space="preserve">\item </w:t>
+      </w:r>
+      <w:r>
+        <w:t xml:space="preserve">Following this, a literature study regarding </w:t>
+      </w:r>
+      <w:r>
+        <w:rPr>
+          <w:rFonts w:cs="Arial"/>
+        </w:rPr>
+        <w:t>Ludology</w:t>
+      </w:r>
+      <w:r>
+        <w:rPr>
+          <w:rFonts w:cs="Arial"/>
+        </w:rPr>
+        <w:t xml:space="preserve"> as a whole, </w:t>
+      </w:r>
+      <w:r>
+        <w:rPr>
+          <w:rFonts w:cs="Arial"/>
+        </w:rPr>
+        <w:t>impl</w:t>
+      </w:r>
+      <w:r>
+        <w:rPr>
+          <w:rFonts w:cs="Arial"/>
+        </w:rPr>
+        <w:t>ementations of serious games, the qualities they possess,</w:t>
+      </w:r>
+      <w:r>
+        <w:rPr>
+          <w:rFonts w:cs="Arial"/>
+        </w:rPr>
+        <w:t xml:space="preserve"> </w:t>
+      </w:r>
+      <w:r>
+        <w:rPr>
+          <w:rFonts w:cs="Arial"/>
+        </w:rPr>
+        <w:t>t</w:t>
+      </w:r>
+      <w:r>
+        <w:rPr>
+          <w:rFonts w:cs="Arial"/>
+        </w:rPr>
+        <w:t>he impact and effects of games</w:t>
+      </w:r>
+      <w:r>
+        <w:rPr>
+          <w:rFonts w:cs="Arial"/>
+        </w:rPr>
+        <w:t xml:space="preserve"> and p</w:t>
+      </w:r>
+      <w:r>
+        <w:rPr>
+          <w:rFonts w:cs="Arial"/>
+        </w:rPr>
+        <w:t>revious attempts to integrate game use in learning.</w:t>
+      </w:r>
+      <w:r>
+        <w:rPr>
+          <w:rFonts w:cs="Arial"/>
+        </w:rPr>
+        <w:t xml:space="preserve"> This literature review is set to be completed for submission by the 13</w:t>
+      </w:r>
+      <w:r>
+        <w:rPr>
+          <w:rFonts w:cs="Arial"/>
+          <w:vertAlign w:val="superscript"/>
+        </w:rPr>
+        <w:t>th</w:t>
+      </w:r>
+      <w:r>
+        <w:rPr>
+          <w:rFonts w:cs="Arial"/>
+        </w:rPr>
+        <w:t xml:space="preserve"> of June 2021. </w:t>
+      </w:r>
+    </w:p>
+    <w:p>
+      <w:pPr>
+        <w:spacing w:after="0"/>
+        <w:rPr>
+          <w:rFonts w:cs="Arial"/>
+        </w:rPr>
+      </w:pPr>
+    </w:p>
+    <w:p>
+      <w:pPr>
+        <w:spacing w:after="0"/>
+        <w:rPr>
+          <w:rFonts w:cs="Arial"/>
+        </w:rPr>
+      </w:pPr>
+      <w:r>
+        <w:rPr>
+          <w:rFonts w:cs="Arial"/>
+        </w:rPr>
+        <w:t xml:space="preserve">\item </w:t>
+      </w:r>
+      <w:r>
+        <w:rPr>
+          <w:rFonts w:cs="Arial"/>
+        </w:rPr>
+        <w:t xml:space="preserve">The next deliverable for this project is the demonstration of the artefact and </w:t>
+      </w:r>
+      <w:r>
+        <w:rPr>
+          <w:rFonts w:cs="Arial"/>
+        </w:rPr>
+        <w:t xml:space="preserve">the </w:t>
+      </w:r>
+      <w:r>
+        <w:rPr>
+          <w:rFonts w:cs="Arial"/>
+        </w:rPr>
+        <w:t xml:space="preserve">development of a video presentation on the </w:t>
+      </w:r>
+      <w:r>
+        <w:rPr>
+          <w:rFonts w:cs="Arial"/>
+        </w:rPr>
+        <w:t>1</w:t>
+      </w:r>
+      <w:r>
+        <w:rPr>
+          <w:rFonts w:cs="Arial"/>
+          <w:vertAlign w:val="superscript"/>
+        </w:rPr>
         <w:t>st</w:t>
       </w:r>
       <w:r>
-        <w:t xml:space="preserve"> of November 2021. During this period the project has certain deadlines for particular deliverables that will need to be adhered to. </w:t>
-      </w:r>
-    </w:p>
-    <w:p>
-      <w:pPr>
-        <w:pStyle w:val="ListParagraph"/>
-        <w:numPr>
-          <w:ilvl w:val="0"/>
-          <w:numId w:val="35"/>
-        </w:numPr>
-        <w:spacing w:after="0"/>
-      </w:pPr>
-      <w:r>
-        <w:t>The first of these is the project planning and research proposal which must be completed and submitted by the 18</w:t>
-      </w:r>
-      <w:r>
-        <w:rPr>
+        <w:rPr>
+          <w:rFonts w:cs="Arial"/>
+        </w:rPr>
+        <w:t xml:space="preserve"> of </w:t>
+      </w:r>
+      <w:r>
+        <w:rPr>
+          <w:rFonts w:cs="Arial"/>
+        </w:rPr>
+        <w:t>November</w:t>
+      </w:r>
+      <w:r>
+        <w:rPr>
+          <w:rFonts w:cs="Arial"/>
+        </w:rPr>
+        <w:t xml:space="preserve"> 2021. This deliverable will be met by continuously developing the artefact according to </w:t>
+      </w:r>
+      <w:r>
+        <w:rPr>
+          <w:rFonts w:cs="Arial"/>
+        </w:rPr>
+        <w:t>provisional dates shown in</w:t>
+      </w:r>
+      <w:r>
+        <w:rPr>
+          <w:rFonts w:cs="Arial"/>
+        </w:rPr>
+        <w:t xml:space="preserve"> F</w:t>
+      </w:r>
+      <w:r>
+        <w:rPr>
+          <w:rFonts w:cs="Arial"/>
+        </w:rPr>
+        <w:t>igure</w:t>
+      </w:r>
+      <w:r>
+        <w:rPr>
+          <w:rFonts w:cs="Arial"/>
+        </w:rPr>
+        <w:t xml:space="preserve"> </w:t>
+      </w:r>
+      <w:r>
+        <w:rPr>
+          <w:rFonts w:cs="Arial"/>
+        </w:rPr>
+        <w:t>4</w:t>
+      </w:r>
+      <w:r>
+        <w:rPr>
+          <w:rFonts w:cs="Arial"/>
+        </w:rPr>
+        <w:t xml:space="preserve"> below</w:t>
+      </w:r>
+      <w:r>
+        <w:rPr>
+          <w:rFonts w:cs="Arial"/>
+        </w:rPr>
+        <w:t xml:space="preserve">. </w:t>
+      </w:r>
+    </w:p>
+    <w:p>
+      <w:pPr>
+        <w:spacing w:after="0"/>
+        <w:rPr>
+          <w:rFonts w:cs="Arial"/>
+        </w:rPr>
+      </w:pPr>
+    </w:p>
+    <w:p>
+      <w:pPr>
+        <w:spacing w:after="0"/>
+        <w:rPr>
+          <w:rFonts w:cs="Arial"/>
+        </w:rPr>
+      </w:pPr>
+      <w:r>
+        <w:rPr>
+          <w:rFonts w:cs="Arial"/>
+        </w:rPr>
+        <w:t xml:space="preserve">\item </w:t>
+      </w:r>
+      <w:r>
+        <w:rPr>
+          <w:rFonts w:cs="Arial"/>
+        </w:rPr>
+        <w:t xml:space="preserve">The final deliverable is the final documentation of the entire project that consists of all previous deliverables as one document with certain additions. This deliverable must be </w:t>
+      </w:r>
+      <w:r>
+        <w:rPr>
+          <w:rFonts w:cs="Arial"/>
+        </w:rPr>
+        <w:t>completed and submitted by the 8</w:t>
+      </w:r>
+      <w:r>
+        <w:rPr>
+          <w:rFonts w:cs="Arial"/>
           <w:vertAlign w:val="superscript"/>
         </w:rPr>
         <w:t>th</w:t>
       </w:r>
       <w:r>
-        <w:t xml:space="preserve"> of April 2021.</w:t>
-      </w:r>
-      <w:r>
-        <w:t xml:space="preserve"> The research proposal will cover a substantiation of the pro</w:t>
-      </w:r>
-      <w:r>
-        <w:t>ject and its</w:t>
-      </w:r>
-      <w:r>
-        <w:t xml:space="preserve"> feasibility. The project planning includes a project description with the research question, the main aims and objectives of the project, a detailed explanation of the developmental process of the project, and a description of what will be used in the development of the project.</w:t>
-      </w:r>
-    </w:p>
-    <w:p>
-      <w:pPr>
-        <w:pStyle w:val="ListParagraph"/>
-        <w:spacing w:after="0"/>
-        <w:ind w:left="360"/>
-      </w:pPr>
-    </w:p>
-    <w:p>
-      <w:pPr>
-        <w:pStyle w:val="ListParagraph"/>
-        <w:numPr>
-          <w:ilvl w:val="0"/>
-          <w:numId w:val="35"/>
-        </w:numPr>
-        <w:spacing w:after="0"/>
-        <w:rPr>
-          <w:rFonts w:cs="Arial"/>
-        </w:rPr>
-      </w:pPr>
-      <w:r>
-        <w:t xml:space="preserve">Following this, a literature study regarding </w:t>
-      </w:r>
-      <w:r>
-        <w:rPr>
-          <w:rFonts w:cs="Arial"/>
-        </w:rPr>
-        <w:t>Ludology</w:t>
-      </w:r>
-      <w:r>
-        <w:rPr>
-          <w:rFonts w:cs="Arial"/>
-        </w:rPr>
-        <w:t xml:space="preserve"> as a whole, </w:t>
-      </w:r>
-      <w:r>
-        <w:rPr>
-          <w:rFonts w:cs="Arial"/>
-        </w:rPr>
-        <w:t>impl</w:t>
-      </w:r>
-      <w:r>
-        <w:rPr>
-          <w:rFonts w:cs="Arial"/>
-        </w:rPr>
-        <w:t>ementations of serious games, the qualities they possess,</w:t>
-      </w:r>
-      <w:r>
-        <w:rPr>
-          <w:rFonts w:cs="Arial"/>
-        </w:rPr>
-        <w:t xml:space="preserve"> </w:t>
-      </w:r>
-      <w:r>
-        <w:rPr>
-          <w:rFonts w:cs="Arial"/>
-        </w:rPr>
-        <w:t>t</w:t>
-      </w:r>
-      <w:r>
-        <w:rPr>
-          <w:rFonts w:cs="Arial"/>
-        </w:rPr>
-        <w:t>he impact and effects of games</w:t>
-      </w:r>
-      <w:r>
-        <w:rPr>
-          <w:rFonts w:cs="Arial"/>
-        </w:rPr>
-        <w:t xml:space="preserve"> and p</w:t>
-      </w:r>
-      <w:r>
-        <w:rPr>
-          <w:rFonts w:cs="Arial"/>
-        </w:rPr>
-        <w:t>revious attempts to integrate game use in learning.</w:t>
-      </w:r>
-      <w:r>
-        <w:rPr>
-          <w:rFonts w:cs="Arial"/>
-        </w:rPr>
-        <w:t xml:space="preserve"> This literature review is set to be completed for submission by the 13</w:t>
-      </w:r>
-      <w:r>
-        <w:rPr>
-          <w:rFonts w:cs="Arial"/>
-          <w:vertAlign w:val="superscript"/>
-        </w:rPr>
-        <w:t>th</w:t>
-      </w:r>
-      <w:r>
-        <w:rPr>
-          <w:rFonts w:cs="Arial"/>
-        </w:rPr>
-        <w:t xml:space="preserve"> of June 2021. </w:t>
-      </w:r>
-    </w:p>
-    <w:p>
-      <w:pPr>
-        <w:pStyle w:val="ListParagraph"/>
-        <w:spacing w:after="0"/>
-        <w:ind w:left="360"/>
-        <w:rPr>
-          <w:rFonts w:cs="Arial"/>
-        </w:rPr>
-      </w:pPr>
-    </w:p>
-    <w:p>
-      <w:pPr>
-        <w:pStyle w:val="ListParagraph"/>
-        <w:numPr>
-          <w:ilvl w:val="0"/>
-          <w:numId w:val="35"/>
-        </w:numPr>
-        <w:spacing w:after="0"/>
-        <w:rPr>
-          <w:rFonts w:cs="Arial"/>
-        </w:rPr>
-      </w:pPr>
-      <w:r>
-        <w:rPr>
-          <w:rFonts w:cs="Arial"/>
-        </w:rPr>
-        <w:t xml:space="preserve">The next deliverable for this project is the demonstration of the artefact and </w:t>
-      </w:r>
-      <w:r>
-        <w:rPr>
-          <w:rFonts w:cs="Arial"/>
-        </w:rPr>
-        <w:t xml:space="preserve">the </w:t>
-      </w:r>
-      <w:r>
-        <w:rPr>
-          <w:rFonts w:cs="Arial"/>
-        </w:rPr>
-        <w:t>development of a poster on the 21</w:t>
-      </w:r>
-      <w:r>
-        <w:rPr>
-          <w:rFonts w:cs="Arial"/>
-          <w:vertAlign w:val="superscript"/>
-        </w:rPr>
-        <w:t>st</w:t>
-      </w:r>
-      <w:r>
-        <w:rPr>
-          <w:rFonts w:cs="Arial"/>
-        </w:rPr>
-        <w:t xml:space="preserve"> of October 2021. This deliverable will be met by continuously developing the artefact according to </w:t>
-      </w:r>
-      <w:r>
-        <w:rPr>
-          <w:rFonts w:cs="Arial"/>
-        </w:rPr>
-        <w:t>provisional dates shown in</w:t>
-      </w:r>
-      <w:r>
-        <w:rPr>
-          <w:rFonts w:cs="Arial"/>
-        </w:rPr>
-        <w:t xml:space="preserve"> F</w:t>
-      </w:r>
-      <w:r>
-        <w:rPr>
-          <w:rFonts w:cs="Arial"/>
-        </w:rPr>
-        <w:t>igure</w:t>
-      </w:r>
-      <w:r>
-        <w:rPr>
-          <w:rFonts w:cs="Arial"/>
-        </w:rPr>
-        <w:t xml:space="preserve"> </w:t>
-      </w:r>
-      <w:r>
-        <w:rPr>
-          <w:rFonts w:cs="Arial"/>
-        </w:rPr>
-        <w:t>4</w:t>
-      </w:r>
-      <w:r>
-        <w:rPr>
-          <w:rFonts w:cs="Arial"/>
-        </w:rPr>
-        <w:t xml:space="preserve"> below</w:t>
-      </w:r>
-      <w:r>
-        <w:rPr>
-          <w:rFonts w:cs="Arial"/>
-        </w:rPr>
-        <w:t xml:space="preserve">. </w:t>
-      </w:r>
-    </w:p>
-    <w:p>
-      <w:pPr>
-        <w:pStyle w:val="ListParagraph"/>
-        <w:spacing w:after="0"/>
-        <w:ind w:left="360"/>
-        <w:rPr>
-          <w:rFonts w:cs="Arial"/>
-        </w:rPr>
-      </w:pPr>
-    </w:p>
-    <w:p>
-      <w:pPr>
-        <w:pStyle w:val="ListParagraph"/>
-        <w:numPr>
-          <w:ilvl w:val="0"/>
-          <w:numId w:val="35"/>
-        </w:numPr>
-        <w:spacing w:after="0"/>
-        <w:rPr>
-          <w:rFonts w:cs="Arial"/>
-        </w:rPr>
-      </w:pPr>
-      <w:r>
-        <w:rPr>
-          <w:rFonts w:cs="Arial"/>
-        </w:rPr>
-        <w:t>The final deliverable is the final documentation of the entire project that consists of all previous deliverables as one document with certain additions. This deliverable must be completed and submitted by the 1</w:t>
-      </w:r>
-      <w:r>
-        <w:rPr>
-          <w:rFonts w:cs="Arial"/>
-          <w:vertAlign w:val="superscript"/>
-        </w:rPr>
-        <w:t>st</w:t>
-      </w:r>
-      <w:r>
         <w:rPr>
           <w:rFonts w:cs="Arial"/>
         </w:rPr>
         <w:t xml:space="preserve"> of November 2021.</w:t>
+      </w:r>
+    </w:p>
+    <w:p>
+      <w:pPr>
+        <w:spacing w:after="0"/>
+        <w:rPr>
+          <w:rFonts w:cs="Arial"/>
+        </w:rPr>
+      </w:pPr>
+      <w:r>
+        <w:rPr>
+          <w:rFonts w:cs="Arial"/>
+        </w:rPr>
+        <w:t>\end{enumerate}</w:t>
       </w:r>
     </w:p>
     <w:p>
@@ -3549,13 +4127,22 @@
     </w:p>
     <w:p>
       <w:pPr>
-        <w:pStyle w:val="ListParagraph"/>
-        <w:numPr>
-          <w:ilvl w:val="0"/>
-          <w:numId w:val="33"/>
-        </w:numPr>
-        <w:spacing w:after="0"/>
-      </w:pPr>
+        <w:spacing w:after="0"/>
+      </w:pPr>
+      <w:r>
+        <w:t>\begin{itemize}</w:t>
+      </w:r>
+    </w:p>
+    <w:p>
+      <w:pPr>
+        <w:spacing w:after="0"/>
+      </w:pPr>
+      <w:r>
+        <w:rPr>
+          <w:rFonts w:cs="Arial"/>
+        </w:rPr>
+        <w:t xml:space="preserve">\item </w:t>
+      </w:r>
       <w:r>
         <w:t xml:space="preserve">Submission of </w:t>
       </w:r>
@@ -3577,13 +4164,14 @@
     </w:p>
     <w:p>
       <w:pPr>
-        <w:pStyle w:val="ListParagraph"/>
-        <w:numPr>
-          <w:ilvl w:val="0"/>
-          <w:numId w:val="33"/>
-        </w:numPr>
-        <w:spacing w:after="0"/>
-      </w:pPr>
+        <w:spacing w:after="0"/>
+      </w:pPr>
+      <w:r>
+        <w:rPr>
+          <w:rFonts w:cs="Arial"/>
+        </w:rPr>
+        <w:t xml:space="preserve">\item </w:t>
+      </w:r>
       <w:r>
         <w:t>Submission of the literature study on 13</w:t>
       </w:r>
@@ -3602,15 +4190,22 @@
     </w:p>
     <w:p>
       <w:pPr>
-        <w:pStyle w:val="ListParagraph"/>
-        <w:numPr>
-          <w:ilvl w:val="0"/>
-          <w:numId w:val="33"/>
-        </w:numPr>
-        <w:spacing w:after="0"/>
-      </w:pPr>
-      <w:r>
-        <w:t>Demonstration of the artefact and a poster on 21</w:t>
+        <w:spacing w:after="0"/>
+      </w:pPr>
+      <w:r>
+        <w:rPr>
+          <w:rFonts w:cs="Arial"/>
+        </w:rPr>
+        <w:t xml:space="preserve">\item </w:t>
+      </w:r>
+      <w:r>
+        <w:t>Demonstration o</w:t>
+      </w:r>
+      <w:r>
+        <w:t xml:space="preserve">f the artefact and a poster on </w:t>
+      </w:r>
+      <w:r>
+        <w:t>1</w:t>
       </w:r>
       <w:r>
         <w:rPr>
@@ -3619,26 +4214,36 @@
         <w:t>st</w:t>
       </w:r>
       <w:r>
-        <w:t xml:space="preserve"> October 2021</w:t>
-      </w:r>
-    </w:p>
-    <w:p>
-      <w:pPr>
-        <w:pStyle w:val="ListParagraph"/>
-        <w:numPr>
-          <w:ilvl w:val="0"/>
-          <w:numId w:val="33"/>
-        </w:numPr>
-        <w:spacing w:after="0"/>
-      </w:pPr>
-      <w:r>
-        <w:t>Submission of the complete documentation of the project on 1</w:t>
+        <w:t xml:space="preserve"> </w:t>
+      </w:r>
+      <w:r>
+        <w:t>November</w:t>
+      </w:r>
+      <w:r>
+        <w:t xml:space="preserve"> 2021</w:t>
+      </w:r>
+    </w:p>
+    <w:p>
+      <w:pPr>
+        <w:spacing w:after="0"/>
+      </w:pPr>
+      <w:r>
+        <w:rPr>
+          <w:rFonts w:cs="Arial"/>
+        </w:rPr>
+        <w:t xml:space="preserve">\item </w:t>
+      </w:r>
+      <w:r>
+        <w:t>Submission of the complete d</w:t>
+      </w:r>
+      <w:r>
+        <w:t>ocumentation of the project on 8</w:t>
       </w:r>
       <w:r>
         <w:rPr>
           <w:vertAlign w:val="superscript"/>
         </w:rPr>
-        <w:t>st</w:t>
+        <w:t>th</w:t>
       </w:r>
       <w:r>
         <w:t xml:space="preserve"> November 2021</w:t>
@@ -3649,6 +4254,14 @@
         <w:spacing w:after="0"/>
       </w:pPr>
       <w:r>
+        <w:t>\end{itemize}</w:t>
+      </w:r>
+    </w:p>
+    <w:p>
+      <w:pPr>
+        <w:spacing w:after="0"/>
+      </w:pPr>
+      <w:r>
         <w:t>Other time constraints will be applied according to certain aspects of development, such as meetings or self-imposed deadlines, which can only be set at a later date.</w:t>
       </w:r>
     </w:p>
@@ -3681,47 +4294,70 @@
         <w:spacing w:after="0"/>
       </w:pPr>
       <w:r>
-        <w:t xml:space="preserve">Since the artefact developed is a digital game, the demonstration and development of it will require a system that meets the requirements for the associated development platform and environments. </w:t>
-      </w:r>
-      <w:r>
-        <w:t>As such the artefact is limited to systems with the following minimum requirements described by Unity:</w:t>
-      </w:r>
-    </w:p>
-    <w:p>
-      <w:pPr>
-        <w:pStyle w:val="ListParagraph"/>
-        <w:numPr>
-          <w:ilvl w:val="0"/>
-          <w:numId w:val="34"/>
-        </w:numPr>
-        <w:spacing w:after="0"/>
-      </w:pPr>
+        <w:t xml:space="preserve">Since the artefact developed is a digital </w:t>
+      </w:r>
+      <w:r>
+        <w:t xml:space="preserve">computer </w:t>
+      </w:r>
+      <w:r>
+        <w:t xml:space="preserve">game, the demonstration and development of it will require a system that meets the requirements for the associated development platform and environments. </w:t>
+      </w:r>
+      <w:r>
+        <w:t>As such the artefact is limited to systems with the</w:t>
+      </w:r>
+      <w:r>
+        <w:t xml:space="preserve"> following minimum requirements - as </w:t>
+      </w:r>
+      <w:r>
+        <w:t>described by Unity:</w:t>
+      </w:r>
+    </w:p>
+    <w:p>
+      <w:pPr>
+        <w:spacing w:after="0"/>
+      </w:pPr>
+      <w:r>
+        <w:t>\begin{itemize}</w:t>
+      </w:r>
+    </w:p>
+    <w:p>
+      <w:pPr>
+        <w:spacing w:after="0"/>
+      </w:pPr>
+      <w:r>
+        <w:rPr>
+          <w:rFonts w:cs="Arial"/>
+        </w:rPr>
+        <w:t xml:space="preserve">\item </w:t>
+      </w:r>
       <w:r>
         <w:t>Windows 7;</w:t>
       </w:r>
     </w:p>
     <w:p>
       <w:pPr>
-        <w:pStyle w:val="ListParagraph"/>
-        <w:numPr>
-          <w:ilvl w:val="0"/>
-          <w:numId w:val="34"/>
-        </w:numPr>
-        <w:spacing w:after="0"/>
-      </w:pPr>
+        <w:spacing w:after="0"/>
+      </w:pPr>
+      <w:r>
+        <w:rPr>
+          <w:rFonts w:cs="Arial"/>
+        </w:rPr>
+        <w:t xml:space="preserve">\item </w:t>
+      </w:r>
       <w:r>
         <w:t>Processor with x64 architecture;</w:t>
       </w:r>
     </w:p>
     <w:p>
       <w:pPr>
-        <w:pStyle w:val="ListParagraph"/>
-        <w:numPr>
-          <w:ilvl w:val="0"/>
-          <w:numId w:val="34"/>
-        </w:numPr>
-        <w:spacing w:after="0"/>
-      </w:pPr>
+        <w:spacing w:after="0"/>
+      </w:pPr>
+      <w:r>
+        <w:rPr>
+          <w:rFonts w:cs="Arial"/>
+        </w:rPr>
+        <w:t xml:space="preserve">\item </w:t>
+      </w:r>
       <w:r>
         <w:t xml:space="preserve">A </w:t>
       </w:r>
@@ -3736,6 +4372,14 @@
       </w:r>
       <w:r>
         <w:t>.</w:t>
+      </w:r>
+    </w:p>
+    <w:p>
+      <w:pPr>
+        <w:spacing w:after="0"/>
+      </w:pPr>
+      <w:r>
+        <w:t>\end{itemize}</w:t>
       </w:r>
     </w:p>
     <w:p>
@@ -3750,6 +4394,7 @@
       </w:pPr>
       <w:bookmarkStart w:id="54" w:name="_Toc69676244"/>
       <w:r>
+        <w:lastRenderedPageBreak/>
         <w:t>Risks</w:t>
       </w:r>
       <w:bookmarkEnd w:id="54"/>
@@ -3772,13 +4417,15 @@
       <w:pPr>
         <w:spacing w:after="0"/>
       </w:pPr>
-    </w:p>
-    <w:p>
-      <w:pPr>
-        <w:spacing w:after="0"/>
-      </w:pPr>
-      <w:r>
-        <w:lastRenderedPageBreak/>
+      <w:r>
+        <w:t>\\\\</w:t>
+      </w:r>
+    </w:p>
+    <w:p>
+      <w:pPr>
+        <w:spacing w:after="0"/>
+      </w:pPr>
+      <w:r>
         <w:t>Firstly,</w:t>
       </w:r>
       <w:r>
@@ -4028,7 +4675,11 @@
               <w:spacing w:after="0"/>
             </w:pPr>
             <w:r>
-              <w:t>While the study of serious games in the field of ludology is abundant; there is little research into the application of this research.</w:t>
+              <w:t xml:space="preserve">While the study of serious games in the field of ludology is abundant; there is little </w:t>
+            </w:r>
+            <w:r>
+              <w:lastRenderedPageBreak/>
+              <w:t>research into the application of this research.</w:t>
             </w:r>
           </w:p>
         </w:tc>
@@ -4041,6 +4692,7 @@
               <w:spacing w:after="0"/>
             </w:pPr>
             <w:r>
+              <w:lastRenderedPageBreak/>
               <w:t>Threats:</w:t>
             </w:r>
           </w:p>
@@ -4106,6 +4758,7 @@
           <w:color w:val="000000" w:themeColor="text1"/>
           <w:sz w:val="22"/>
         </w:rPr>
+        <w:lastRenderedPageBreak/>
         <w:t xml:space="preserve">Table </w:t>
       </w:r>
       <w:r>
@@ -4194,39 +4847,50 @@
     </w:p>
     <w:p>
       <w:pPr>
-        <w:pStyle w:val="ListParagraph"/>
-        <w:numPr>
-          <w:ilvl w:val="0"/>
-          <w:numId w:val="31"/>
-        </w:numPr>
-        <w:spacing w:after="0"/>
-      </w:pPr>
+        <w:spacing w:after="0"/>
+      </w:pPr>
+      <w:r>
+        <w:t>\begin{itemize}</w:t>
+      </w:r>
+    </w:p>
+    <w:p>
+      <w:pPr>
+        <w:spacing w:after="0"/>
+      </w:pPr>
+      <w:r>
+        <w:rPr>
+          <w:rFonts w:cs="Arial"/>
+        </w:rPr>
+        <w:t xml:space="preserve">\item </w:t>
+      </w:r>
       <w:r>
         <w:t xml:space="preserve">focusing on the animation of models, </w:t>
       </w:r>
     </w:p>
     <w:p>
       <w:pPr>
-        <w:pStyle w:val="ListParagraph"/>
-        <w:numPr>
-          <w:ilvl w:val="0"/>
-          <w:numId w:val="31"/>
-        </w:numPr>
-        <w:spacing w:after="0"/>
-      </w:pPr>
+        <w:spacing w:after="0"/>
+      </w:pPr>
+      <w:r>
+        <w:rPr>
+          <w:rFonts w:cs="Arial"/>
+        </w:rPr>
+        <w:t xml:space="preserve">\item </w:t>
+      </w:r>
       <w:r>
         <w:t xml:space="preserve">development of character controls, </w:t>
       </w:r>
     </w:p>
     <w:p>
       <w:pPr>
-        <w:pStyle w:val="ListParagraph"/>
-        <w:numPr>
-          <w:ilvl w:val="0"/>
-          <w:numId w:val="31"/>
-        </w:numPr>
-        <w:spacing w:after="0"/>
-      </w:pPr>
+        <w:spacing w:after="0"/>
+      </w:pPr>
+      <w:r>
+        <w:rPr>
+          <w:rFonts w:cs="Arial"/>
+        </w:rPr>
+        <w:t xml:space="preserve">\item </w:t>
+      </w:r>
       <w:r>
         <w:t>developing a simple artificial intelligence for the enemy characters</w:t>
       </w:r>
@@ -4236,13 +4900,14 @@
     </w:p>
     <w:p>
       <w:pPr>
-        <w:pStyle w:val="ListParagraph"/>
-        <w:numPr>
-          <w:ilvl w:val="0"/>
-          <w:numId w:val="31"/>
-        </w:numPr>
-        <w:spacing w:after="0"/>
-      </w:pPr>
+        <w:spacing w:after="0"/>
+      </w:pPr>
+      <w:r>
+        <w:rPr>
+          <w:rFonts w:cs="Arial"/>
+        </w:rPr>
+        <w:t xml:space="preserve">\item </w:t>
+      </w:r>
       <w:r>
         <w:t xml:space="preserve">narrative design </w:t>
       </w:r>
@@ -4252,18 +4917,27 @@
     </w:p>
     <w:p>
       <w:pPr>
-        <w:pStyle w:val="ListParagraph"/>
-        <w:numPr>
-          <w:ilvl w:val="0"/>
-          <w:numId w:val="31"/>
-        </w:numPr>
-        <w:spacing w:after="0"/>
-      </w:pPr>
+        <w:spacing w:after="0"/>
+      </w:pPr>
+      <w:r>
+        <w:rPr>
+          <w:rFonts w:cs="Arial"/>
+        </w:rPr>
+        <w:t xml:space="preserve">\item </w:t>
+      </w:r>
       <w:r>
         <w:t>level layout and design.</w:t>
       </w:r>
       <w:r>
         <w:t xml:space="preserve"> </w:t>
+      </w:r>
+    </w:p>
+    <w:p>
+      <w:pPr>
+        <w:spacing w:after="0"/>
+      </w:pPr>
+      <w:r>
+        <w:t>\end{itemize}</w:t>
       </w:r>
     </w:p>
     <w:p>
@@ -4365,13 +5039,16 @@
       <w:pPr>
         <w:spacing w:after="0"/>
       </w:pPr>
-    </w:p>
-    <w:p>
-      <w:pPr>
-        <w:spacing w:after="0"/>
-      </w:pPr>
       <w:r>
         <w:lastRenderedPageBreak/>
+        <w:t>\\\\</w:t>
+      </w:r>
+    </w:p>
+    <w:p>
+      <w:pPr>
+        <w:spacing w:after="0"/>
+      </w:pPr>
+      <w:r>
         <w:t xml:space="preserve">GitHub will be used in the development of the artefact to allow for a simplified way to quickly share any changes made to the artefact and track the contributions towards the artefact’s development by all members involved. Hence, a repository for the artefact’s files will be initialised and then used throughout its’ development life cycle. A programmer </w:t>
       </w:r>
       <w:r>
@@ -4591,6 +5268,7 @@
       <w:pPr>
         <w:spacing w:after="0"/>
       </w:pPr>
+      <w:bookmarkStart w:id="63" w:name="_GoBack"/>
       <w:r>
         <w:t>This document will contain a bulk of the final project documentation and the associated literature study. It will be divided into separate chapters which are listed below with a brief description of the respective content.</w:t>
       </w:r>
@@ -4619,6 +5297,13 @@
           <w:rFonts w:cs="Arial"/>
           <w:b/>
         </w:rPr>
+        <w:t>\textbf{</w:t>
+      </w:r>
+      <w:r>
+        <w:rPr>
+          <w:rFonts w:cs="Arial"/>
+          <w:b/>
+        </w:rPr>
         <w:t>Chapter 1: Introduction</w:t>
       </w:r>
       <w:r>
@@ -4626,6 +5311,13 @@
           <w:rFonts w:cs="Arial"/>
           <w:b/>
         </w:rPr>
+        <w:t>} \\</w:t>
+      </w:r>
+      <w:r>
+        <w:rPr>
+          <w:rFonts w:cs="Arial"/>
+          <w:b/>
+        </w:rPr>
         <w:tab/>
       </w:r>
     </w:p>
@@ -4700,16 +5392,37 @@
           <w:rFonts w:cs="Arial"/>
           <w:b/>
         </w:rPr>
+        <w:t>\textbf{</w:t>
+      </w:r>
+      <w:r>
+        <w:rPr>
+          <w:rFonts w:cs="Arial"/>
+          <w:b/>
+        </w:rPr>
         <w:t>Chapter 2: Literature Study</w:t>
       </w:r>
-    </w:p>
-    <w:p>
-      <w:pPr>
-        <w:spacing w:after="0"/>
+      <w:r>
         <w:rPr>
           <w:rFonts w:cs="Arial"/>
           <w:b/>
         </w:rPr>
+        <w:t>}</w:t>
+      </w:r>
+      <w:r>
+        <w:rPr>
+          <w:rFonts w:cs="Arial"/>
+          <w:b/>
+        </w:rPr>
+        <w:t xml:space="preserve"> \\</w:t>
+      </w:r>
+    </w:p>
+    <w:p>
+      <w:pPr>
+        <w:spacing w:after="0"/>
+        <w:rPr>
+          <w:rFonts w:cs="Arial"/>
+          <w:b/>
+        </w:rPr>
       </w:pPr>
       <w:r>
         <w:rPr>
@@ -4753,8 +5466,29 @@
           <w:rFonts w:cs="Arial"/>
           <w:b/>
         </w:rPr>
+        <w:t>\textbf{</w:t>
+      </w:r>
+      <w:r>
+        <w:rPr>
+          <w:rFonts w:cs="Arial"/>
+          <w:b/>
+        </w:rPr>
         <w:t>Chapter 3: Development of Accompanying Artefact</w:t>
       </w:r>
+      <w:r>
+        <w:rPr>
+          <w:rFonts w:cs="Arial"/>
+          <w:b/>
+        </w:rPr>
+        <w:t>}</w:t>
+      </w:r>
+      <w:r>
+        <w:rPr>
+          <w:rFonts w:cs="Arial"/>
+          <w:b/>
+        </w:rPr>
+        <w:t xml:space="preserve"> \\</w:t>
+      </w:r>
     </w:p>
     <w:p>
       <w:pPr>
@@ -4797,8 +5531,29 @@
           <w:rFonts w:cs="Arial"/>
           <w:b/>
         </w:rPr>
+        <w:t>\textbf{</w:t>
+      </w:r>
+      <w:r>
+        <w:rPr>
+          <w:rFonts w:cs="Arial"/>
+          <w:b/>
+        </w:rPr>
         <w:t>Chapter 4: Review of Collected Data</w:t>
       </w:r>
+      <w:r>
+        <w:rPr>
+          <w:rFonts w:cs="Arial"/>
+          <w:b/>
+        </w:rPr>
+        <w:t>}</w:t>
+      </w:r>
+      <w:r>
+        <w:rPr>
+          <w:rFonts w:cs="Arial"/>
+          <w:b/>
+        </w:rPr>
+        <w:t xml:space="preserve"> \\</w:t>
+      </w:r>
     </w:p>
     <w:p>
       <w:pPr>
@@ -4859,8 +5614,29 @@
           <w:rFonts w:cs="Arial"/>
           <w:b/>
         </w:rPr>
+        <w:t>\textbf{</w:t>
+      </w:r>
+      <w:r>
+        <w:rPr>
+          <w:rFonts w:cs="Arial"/>
+          <w:b/>
+        </w:rPr>
         <w:t>Chapter 5: Discussion on Results</w:t>
       </w:r>
+      <w:r>
+        <w:rPr>
+          <w:rFonts w:cs="Arial"/>
+          <w:b/>
+        </w:rPr>
+        <w:t>}</w:t>
+      </w:r>
+      <w:r>
+        <w:rPr>
+          <w:rFonts w:cs="Arial"/>
+          <w:b/>
+        </w:rPr>
+        <w:t xml:space="preserve"> \\</w:t>
+      </w:r>
     </w:p>
     <w:p>
       <w:pPr>
@@ -4915,7 +5691,28 @@
           <w:rFonts w:cs="Arial"/>
           <w:b/>
         </w:rPr>
+        <w:t>\textbf{</w:t>
+      </w:r>
+      <w:r>
+        <w:rPr>
+          <w:rFonts w:cs="Arial"/>
+          <w:b/>
+        </w:rPr>
         <w:t>Chapter 6: Conclusion</w:t>
+      </w:r>
+      <w:r>
+        <w:rPr>
+          <w:rFonts w:cs="Arial"/>
+          <w:b/>
+        </w:rPr>
+        <w:t>}</w:t>
+      </w:r>
+      <w:r>
+        <w:rPr>
+          <w:rFonts w:cs="Arial"/>
+          <w:b/>
+        </w:rPr>
+        <w:t xml:space="preserve"> \\</w:t>
       </w:r>
     </w:p>
     <w:p>
@@ -4955,6 +5752,13 @@
           <w:b/>
         </w:rPr>
       </w:pPr>
+      <w:r>
+        <w:rPr>
+          <w:rFonts w:cs="Arial"/>
+          <w:b/>
+        </w:rPr>
+        <w:t>\textbf{</w:t>
+      </w:r>
       <w:r>
         <w:rPr>
           <w:rFonts w:cs="Arial"/>
@@ -4977,6 +5781,7 @@
       <w:r>
         <w:t>Contains all literary works referenced in the project.</w:t>
       </w:r>
+      <w:bookmarkEnd w:id="63"/>
       <w:r>
         <w:br w:type="page"/>
       </w:r>
@@ -4986,12 +5791,12 @@
         <w:pStyle w:val="Chapter"/>
         <w:spacing w:after="0"/>
       </w:pPr>
-      <w:bookmarkStart w:id="63" w:name="_Toc69676252"/>
+      <w:bookmarkStart w:id="64" w:name="_Toc69676252"/>
       <w:r>
         <w:lastRenderedPageBreak/>
         <w:t>Reference List</w:t>
       </w:r>
-      <w:bookmarkEnd w:id="63"/>
+      <w:bookmarkEnd w:id="64"/>
     </w:p>
     <w:p>
       <w:pPr>
@@ -5462,15 +6267,13 @@
         <w:t>54-65.</w:t>
       </w:r>
     </w:p>
+    <w:bookmarkEnd w:id="34"/>
+    <w:bookmarkEnd w:id="35"/>
     <w:p>
       <w:pPr>
         <w:spacing w:after="0"/>
         <w:jc w:val="left"/>
       </w:pPr>
-      <w:bookmarkStart w:id="64" w:name="_GoBack"/>
-      <w:bookmarkEnd w:id="34"/>
-      <w:bookmarkEnd w:id="35"/>
-      <w:bookmarkEnd w:id="64"/>
     </w:p>
     <w:sectPr>
       <w:pgSz w:w="11907" w:h="16840" w:code="9"/>
@@ -5577,7 +6380,7 @@
         <w:rStyle w:val="PageNumber"/>
         <w:noProof/>
       </w:rPr>
-      <w:t>15</w:t>
+      <w:t>16</w:t>
     </w:r>
     <w:r>
       <w:rPr>
@@ -14784,7 +15587,7 @@
 </file>
 
 <file path=customXml/itemProps1.xml><?xml version="1.0" encoding="utf-8"?>
-<ds:datastoreItem xmlns:ds="http://schemas.openxmlformats.org/officeDocument/2006/customXml" ds:itemID="{A20E3890-4617-43B0-9BC2-EB992347B086}">
+<ds:datastoreItem xmlns:ds="http://schemas.openxmlformats.org/officeDocument/2006/customXml" ds:itemID="{46786BF7-CA67-46AB-9A5B-CF3C99AB79E5}">
   <ds:schemaRefs>
     <ds:schemaRef ds:uri="http://schemas.openxmlformats.org/officeDocument/2006/bibliography"/>
   </ds:schemaRefs>

</xml_diff>